<commit_message>
adição de notas atividades envolvendo data, where, left-right
</commit_message>
<xml_diff>
--- a/docs/introduction_to_sql.docx
+++ b/docs/introduction_to_sql.docx
@@ -5,6 +5,7 @@
     <w:p>
       <w:pPr>
         <w:pStyle w:val="Ttulo"/>
+        <w:spacing w:line="276" w:lineRule="auto"/>
         <w:jc w:val="center"/>
         <w:rPr>
           <w:lang w:val="en-US"/>
@@ -19,6 +20,7 @@
     </w:p>
     <w:p>
       <w:pPr>
+        <w:spacing w:line="276" w:lineRule="auto"/>
         <w:rPr>
           <w:lang w:val="en-US"/>
         </w:rPr>
@@ -27,6 +29,7 @@
     <w:p>
       <w:pPr>
         <w:pStyle w:val="Ttulo1"/>
+        <w:spacing w:line="276" w:lineRule="auto"/>
         <w:rPr>
           <w:lang w:val="en-US"/>
         </w:rPr>
@@ -46,6 +49,7 @@
     </w:p>
     <w:p>
       <w:pPr>
+        <w:spacing w:line="276" w:lineRule="auto"/>
         <w:ind w:left="360"/>
         <w:rPr>
           <w:lang w:val="en-US"/>
@@ -54,6 +58,7 @@
     </w:p>
     <w:p>
       <w:pPr>
+        <w:spacing w:line="276" w:lineRule="auto"/>
         <w:ind w:firstLine="360"/>
         <w:jc w:val="both"/>
         <w:rPr>
@@ -69,6 +74,7 @@
     </w:p>
     <w:p>
       <w:pPr>
+        <w:spacing w:line="276" w:lineRule="auto"/>
         <w:ind w:left="360"/>
         <w:rPr>
           <w:lang w:val="en-US"/>
@@ -88,6 +94,7 @@
           <w:ilvl w:val="0"/>
           <w:numId w:val="1"/>
         </w:numPr>
+        <w:spacing w:line="276" w:lineRule="auto"/>
         <w:rPr>
           <w:lang w:val="en-US"/>
         </w:rPr>
@@ -114,6 +121,7 @@
           <w:ilvl w:val="0"/>
           <w:numId w:val="1"/>
         </w:numPr>
+        <w:spacing w:line="276" w:lineRule="auto"/>
         <w:rPr>
           <w:lang w:val="en-US"/>
         </w:rPr>
@@ -140,6 +148,7 @@
           <w:ilvl w:val="0"/>
           <w:numId w:val="1"/>
         </w:numPr>
+        <w:spacing w:line="276" w:lineRule="auto"/>
         <w:rPr>
           <w:lang w:val="en-US"/>
         </w:rPr>
@@ -166,6 +175,7 @@
           <w:ilvl w:val="0"/>
           <w:numId w:val="1"/>
         </w:numPr>
+        <w:spacing w:line="276" w:lineRule="auto"/>
         <w:rPr>
           <w:lang w:val="en-US"/>
         </w:rPr>
@@ -192,6 +202,7 @@
           <w:ilvl w:val="0"/>
           <w:numId w:val="1"/>
         </w:numPr>
+        <w:spacing w:line="276" w:lineRule="auto"/>
         <w:rPr>
           <w:lang w:val="en-US"/>
         </w:rPr>
@@ -218,6 +229,7 @@
           <w:ilvl w:val="0"/>
           <w:numId w:val="1"/>
         </w:numPr>
+        <w:spacing w:line="276" w:lineRule="auto"/>
         <w:rPr>
           <w:lang w:val="en-US"/>
         </w:rPr>
@@ -239,13 +251,15 @@
     </w:p>
     <w:p>
       <w:pPr>
-        <w:rPr>
-          <w:lang w:val="en-US"/>
-        </w:rPr>
-      </w:pPr>
-    </w:p>
-    <w:p>
-      <w:pPr>
+        <w:spacing w:line="276" w:lineRule="auto"/>
+        <w:rPr>
+          <w:lang w:val="en-US"/>
+        </w:rPr>
+      </w:pPr>
+    </w:p>
+    <w:p>
+      <w:pPr>
+        <w:spacing w:line="276" w:lineRule="auto"/>
         <w:ind w:left="360" w:firstLine="348"/>
         <w:jc w:val="both"/>
         <w:rPr>
@@ -261,6 +275,7 @@
     </w:p>
     <w:p>
       <w:pPr>
+        <w:spacing w:line="276" w:lineRule="auto"/>
         <w:ind w:left="360"/>
         <w:rPr>
           <w:lang w:val="en-US"/>
@@ -269,6 +284,7 @@
     </w:p>
     <w:p>
       <w:pPr>
+        <w:spacing w:line="276" w:lineRule="auto"/>
         <w:ind w:left="360" w:firstLine="348"/>
         <w:jc w:val="both"/>
         <w:rPr>
@@ -285,22 +301,25 @@
     <w:p>
       <w:pPr>
         <w:pStyle w:val="PargrafodaLista"/>
-        <w:rPr>
-          <w:lang w:val="en-US"/>
-        </w:rPr>
-      </w:pPr>
-    </w:p>
-    <w:p>
-      <w:pPr>
-        <w:pStyle w:val="PargrafodaLista"/>
-        <w:rPr>
-          <w:lang w:val="en-US"/>
-        </w:rPr>
-      </w:pPr>
-    </w:p>
-    <w:p>
-      <w:pPr>
-        <w:pStyle w:val="PargrafodaLista"/>
+        <w:spacing w:line="276" w:lineRule="auto"/>
+        <w:rPr>
+          <w:lang w:val="en-US"/>
+        </w:rPr>
+      </w:pPr>
+    </w:p>
+    <w:p>
+      <w:pPr>
+        <w:pStyle w:val="PargrafodaLista"/>
+        <w:spacing w:line="276" w:lineRule="auto"/>
+        <w:rPr>
+          <w:lang w:val="en-US"/>
+        </w:rPr>
+      </w:pPr>
+    </w:p>
+    <w:p>
+      <w:pPr>
+        <w:pStyle w:val="PargrafodaLista"/>
+        <w:spacing w:line="276" w:lineRule="auto"/>
         <w:rPr>
           <w:lang w:val="en-US"/>
         </w:rPr>
@@ -309,6 +328,7 @@
     <w:p>
       <w:pPr>
         <w:pStyle w:val="Ttulo1"/>
+        <w:spacing w:line="276" w:lineRule="auto"/>
         <w:rPr>
           <w:lang w:val="en-US"/>
         </w:rPr>
@@ -341,20 +361,23 @@
     </w:p>
     <w:p>
       <w:pPr>
-        <w:rPr>
-          <w:lang w:val="en-US"/>
-        </w:rPr>
-      </w:pPr>
-    </w:p>
-    <w:p>
-      <w:pPr>
-        <w:rPr>
-          <w:lang w:val="en-US"/>
-        </w:rPr>
-      </w:pPr>
-    </w:p>
-    <w:p>
-      <w:pPr>
+        <w:spacing w:line="276" w:lineRule="auto"/>
+        <w:rPr>
+          <w:lang w:val="en-US"/>
+        </w:rPr>
+      </w:pPr>
+    </w:p>
+    <w:p>
+      <w:pPr>
+        <w:spacing w:line="276" w:lineRule="auto"/>
+        <w:rPr>
+          <w:lang w:val="en-US"/>
+        </w:rPr>
+      </w:pPr>
+    </w:p>
+    <w:p>
+      <w:pPr>
+        <w:spacing w:line="276" w:lineRule="auto"/>
         <w:ind w:firstLine="708"/>
         <w:jc w:val="both"/>
         <w:rPr>
@@ -370,6 +393,7 @@
     </w:p>
     <w:p>
       <w:pPr>
+        <w:spacing w:line="276" w:lineRule="auto"/>
         <w:ind w:firstLine="360"/>
         <w:jc w:val="both"/>
         <w:rPr>
@@ -390,6 +414,7 @@
           <w:ilvl w:val="0"/>
           <w:numId w:val="2"/>
         </w:numPr>
+        <w:spacing w:line="276" w:lineRule="auto"/>
         <w:jc w:val="both"/>
         <w:rPr>
           <w:lang w:val="en-US"/>
@@ -417,6 +442,7 @@
           <w:ilvl w:val="0"/>
           <w:numId w:val="2"/>
         </w:numPr>
+        <w:spacing w:line="276" w:lineRule="auto"/>
         <w:jc w:val="both"/>
         <w:rPr>
           <w:lang w:val="en-US"/>
@@ -444,6 +470,7 @@
           <w:ilvl w:val="0"/>
           <w:numId w:val="2"/>
         </w:numPr>
+        <w:spacing w:line="276" w:lineRule="auto"/>
         <w:jc w:val="both"/>
         <w:rPr>
           <w:lang w:val="en-US"/>
@@ -471,6 +498,7 @@
           <w:ilvl w:val="0"/>
           <w:numId w:val="2"/>
         </w:numPr>
+        <w:spacing w:line="276" w:lineRule="auto"/>
         <w:jc w:val="both"/>
         <w:rPr>
           <w:lang w:val="en-US"/>
@@ -493,14 +521,16 @@
     </w:p>
     <w:p>
       <w:pPr>
-        <w:jc w:val="both"/>
-        <w:rPr>
-          <w:lang w:val="en-US"/>
-        </w:rPr>
-      </w:pPr>
-    </w:p>
-    <w:p>
-      <w:pPr>
+        <w:spacing w:line="276" w:lineRule="auto"/>
+        <w:jc w:val="both"/>
+        <w:rPr>
+          <w:lang w:val="en-US"/>
+        </w:rPr>
+      </w:pPr>
+    </w:p>
+    <w:p>
+      <w:pPr>
+        <w:spacing w:line="276" w:lineRule="auto"/>
         <w:ind w:firstLine="708"/>
         <w:jc w:val="both"/>
         <w:rPr>
@@ -516,6 +546,7 @@
     </w:p>
     <w:p>
       <w:pPr>
+        <w:spacing w:line="276" w:lineRule="auto"/>
         <w:ind w:firstLine="708"/>
         <w:jc w:val="both"/>
         <w:rPr>
@@ -531,6 +562,7 @@
     </w:p>
     <w:p>
       <w:pPr>
+        <w:spacing w:line="276" w:lineRule="auto"/>
         <w:ind w:firstLine="708"/>
         <w:jc w:val="both"/>
         <w:rPr>
@@ -559,22 +591,25 @@
     <w:p>
       <w:pPr>
         <w:pStyle w:val="PargrafodaLista"/>
-        <w:rPr>
-          <w:lang w:val="en-US"/>
-        </w:rPr>
-      </w:pPr>
-    </w:p>
-    <w:p>
-      <w:pPr>
-        <w:pStyle w:val="PargrafodaLista"/>
-        <w:rPr>
-          <w:lang w:val="en-US"/>
-        </w:rPr>
-      </w:pPr>
-    </w:p>
-    <w:p>
-      <w:pPr>
-        <w:pStyle w:val="PargrafodaLista"/>
+        <w:spacing w:line="276" w:lineRule="auto"/>
+        <w:rPr>
+          <w:lang w:val="en-US"/>
+        </w:rPr>
+      </w:pPr>
+    </w:p>
+    <w:p>
+      <w:pPr>
+        <w:pStyle w:val="PargrafodaLista"/>
+        <w:spacing w:line="276" w:lineRule="auto"/>
+        <w:rPr>
+          <w:lang w:val="en-US"/>
+        </w:rPr>
+      </w:pPr>
+    </w:p>
+    <w:p>
+      <w:pPr>
+        <w:pStyle w:val="PargrafodaLista"/>
+        <w:spacing w:line="276" w:lineRule="auto"/>
         <w:rPr>
           <w:lang w:val="en-US"/>
         </w:rPr>
@@ -616,30 +651,34 @@
     <w:p>
       <w:pPr>
         <w:pStyle w:val="PargrafodaLista"/>
-        <w:rPr>
-          <w:lang w:val="en-US"/>
-        </w:rPr>
-      </w:pPr>
-    </w:p>
-    <w:p>
-      <w:pPr>
-        <w:pStyle w:val="PargrafodaLista"/>
-        <w:rPr>
-          <w:lang w:val="en-US"/>
-        </w:rPr>
-      </w:pPr>
-    </w:p>
-    <w:p>
-      <w:pPr>
-        <w:pStyle w:val="PargrafodaLista"/>
-        <w:rPr>
-          <w:lang w:val="en-US"/>
-        </w:rPr>
-      </w:pPr>
-    </w:p>
-    <w:p>
-      <w:pPr>
-        <w:pStyle w:val="PargrafodaLista"/>
+        <w:spacing w:line="276" w:lineRule="auto"/>
+        <w:rPr>
+          <w:lang w:val="en-US"/>
+        </w:rPr>
+      </w:pPr>
+    </w:p>
+    <w:p>
+      <w:pPr>
+        <w:pStyle w:val="PargrafodaLista"/>
+        <w:spacing w:line="276" w:lineRule="auto"/>
+        <w:rPr>
+          <w:lang w:val="en-US"/>
+        </w:rPr>
+      </w:pPr>
+    </w:p>
+    <w:p>
+      <w:pPr>
+        <w:pStyle w:val="PargrafodaLista"/>
+        <w:spacing w:line="276" w:lineRule="auto"/>
+        <w:rPr>
+          <w:lang w:val="en-US"/>
+        </w:rPr>
+      </w:pPr>
+    </w:p>
+    <w:p>
+      <w:pPr>
+        <w:pStyle w:val="PargrafodaLista"/>
+        <w:spacing w:line="276" w:lineRule="auto"/>
         <w:rPr>
           <w:lang w:val="en-US"/>
         </w:rPr>
@@ -648,6 +687,7 @@
     <w:p>
       <w:pPr>
         <w:pStyle w:val="Ttulo2"/>
+        <w:spacing w:line="276" w:lineRule="auto"/>
         <w:rPr>
           <w:lang w:val="en-US"/>
         </w:rPr>
@@ -662,14 +702,16 @@
     </w:p>
     <w:p>
       <w:pPr>
-        <w:rPr>
-          <w:lang w:val="en-US"/>
-        </w:rPr>
-      </w:pPr>
-    </w:p>
-    <w:p>
-      <w:pPr>
-        <w:pStyle w:val="PargrafodaLista"/>
+        <w:spacing w:line="276" w:lineRule="auto"/>
+        <w:rPr>
+          <w:lang w:val="en-US"/>
+        </w:rPr>
+      </w:pPr>
+    </w:p>
+    <w:p>
+      <w:pPr>
+        <w:pStyle w:val="PargrafodaLista"/>
+        <w:spacing w:line="276" w:lineRule="auto"/>
         <w:ind w:left="0" w:firstLine="708"/>
         <w:jc w:val="both"/>
         <w:rPr>
@@ -686,6 +728,7 @@
     <w:p>
       <w:pPr>
         <w:pStyle w:val="PargrafodaLista"/>
+        <w:spacing w:line="276" w:lineRule="auto"/>
         <w:ind w:left="0"/>
         <w:jc w:val="both"/>
         <w:rPr>
@@ -700,6 +743,7 @@
           <w:ilvl w:val="0"/>
           <w:numId w:val="4"/>
         </w:numPr>
+        <w:spacing w:line="276" w:lineRule="auto"/>
         <w:jc w:val="both"/>
         <w:rPr>
           <w:lang w:val="en-US"/>
@@ -715,6 +759,7 @@
     <w:p>
       <w:pPr>
         <w:pStyle w:val="PargrafodaLista"/>
+        <w:spacing w:line="276" w:lineRule="auto"/>
         <w:ind w:left="0"/>
         <w:jc w:val="both"/>
         <w:rPr>
@@ -729,6 +774,7 @@
           <w:ilvl w:val="0"/>
           <w:numId w:val="4"/>
         </w:numPr>
+        <w:spacing w:line="276" w:lineRule="auto"/>
         <w:jc w:val="both"/>
         <w:rPr>
           <w:lang w:val="en-US"/>
@@ -744,6 +790,7 @@
     <w:p>
       <w:pPr>
         <w:pStyle w:val="PargrafodaLista"/>
+        <w:spacing w:line="276" w:lineRule="auto"/>
         <w:ind w:left="0"/>
         <w:jc w:val="both"/>
         <w:rPr>
@@ -758,6 +805,7 @@
           <w:ilvl w:val="0"/>
           <w:numId w:val="3"/>
         </w:numPr>
+        <w:spacing w:line="276" w:lineRule="auto"/>
         <w:jc w:val="both"/>
         <w:rPr>
           <w:lang w:val="en-US"/>
@@ -777,6 +825,7 @@
           <w:ilvl w:val="0"/>
           <w:numId w:val="3"/>
         </w:numPr>
+        <w:spacing w:line="276" w:lineRule="auto"/>
         <w:jc w:val="both"/>
         <w:rPr>
           <w:lang w:val="en-US"/>
@@ -796,6 +845,7 @@
           <w:ilvl w:val="0"/>
           <w:numId w:val="3"/>
         </w:numPr>
+        <w:spacing w:line="276" w:lineRule="auto"/>
         <w:jc w:val="both"/>
         <w:rPr>
           <w:lang w:val="en-US"/>
@@ -811,6 +861,7 @@
     <w:p>
       <w:pPr>
         <w:pStyle w:val="PargrafodaLista"/>
+        <w:spacing w:line="276" w:lineRule="auto"/>
         <w:ind w:left="0"/>
         <w:jc w:val="both"/>
         <w:rPr>
@@ -825,6 +876,7 @@
           <w:ilvl w:val="0"/>
           <w:numId w:val="3"/>
         </w:numPr>
+        <w:spacing w:line="276" w:lineRule="auto"/>
         <w:ind w:left="709"/>
         <w:jc w:val="both"/>
         <w:rPr>
@@ -841,6 +893,7 @@
     <w:p>
       <w:pPr>
         <w:pStyle w:val="PargrafodaLista"/>
+        <w:spacing w:line="276" w:lineRule="auto"/>
         <w:ind w:left="0"/>
         <w:jc w:val="both"/>
         <w:rPr>
@@ -851,6 +904,7 @@
     <w:p>
       <w:pPr>
         <w:pStyle w:val="PargrafodaLista"/>
+        <w:spacing w:line="276" w:lineRule="auto"/>
         <w:ind w:left="0" w:firstLine="708"/>
         <w:jc w:val="both"/>
         <w:rPr>
@@ -867,6 +921,7 @@
     <w:p>
       <w:pPr>
         <w:pStyle w:val="PargrafodaLista"/>
+        <w:spacing w:line="276" w:lineRule="auto"/>
         <w:ind w:left="0" w:firstLine="708"/>
         <w:jc w:val="both"/>
         <w:rPr>
@@ -877,6 +932,7 @@
     <w:p>
       <w:pPr>
         <w:pStyle w:val="PargrafodaLista"/>
+        <w:spacing w:line="276" w:lineRule="auto"/>
         <w:ind w:left="0" w:firstLine="708"/>
         <w:jc w:val="both"/>
         <w:rPr>
@@ -887,6 +943,7 @@
     <w:p>
       <w:pPr>
         <w:pStyle w:val="PargrafodaLista"/>
+        <w:spacing w:line="276" w:lineRule="auto"/>
         <w:ind w:left="0" w:firstLine="708"/>
         <w:jc w:val="both"/>
         <w:rPr>
@@ -897,6 +954,7 @@
     <w:p>
       <w:pPr>
         <w:pStyle w:val="PargrafodaLista"/>
+        <w:spacing w:line="276" w:lineRule="auto"/>
         <w:ind w:left="0" w:firstLine="708"/>
         <w:jc w:val="both"/>
         <w:rPr>
@@ -907,6 +965,7 @@
     <w:p>
       <w:pPr>
         <w:pStyle w:val="PargrafodaLista"/>
+        <w:spacing w:line="276" w:lineRule="auto"/>
         <w:ind w:left="0" w:firstLine="708"/>
         <w:jc w:val="both"/>
         <w:rPr>
@@ -917,27 +976,29 @@
     <w:p>
       <w:pPr>
         <w:pStyle w:val="Ttulo1"/>
-        <w:rPr>
-          <w:lang w:val="en-US"/>
-        </w:rPr>
-      </w:pPr>
-      <w:r>
-        <w:rPr>
-          <w:lang w:val="en-US"/>
-        </w:rPr>
-        <w:lastRenderedPageBreak/>
+        <w:spacing w:line="276" w:lineRule="auto"/>
+        <w:rPr>
+          <w:lang w:val="en-US"/>
+        </w:rPr>
+      </w:pPr>
+      <w:r>
+        <w:rPr>
+          <w:lang w:val="en-US"/>
+        </w:rPr>
         <w:t>What is a Database?</w:t>
       </w:r>
     </w:p>
     <w:p>
       <w:pPr>
-        <w:rPr>
-          <w:lang w:val="en-US"/>
-        </w:rPr>
-      </w:pPr>
-    </w:p>
-    <w:p>
-      <w:pPr>
+        <w:spacing w:line="276" w:lineRule="auto"/>
+        <w:rPr>
+          <w:lang w:val="en-US"/>
+        </w:rPr>
+      </w:pPr>
+    </w:p>
+    <w:p>
+      <w:pPr>
+        <w:spacing w:line="276" w:lineRule="auto"/>
         <w:jc w:val="both"/>
         <w:rPr>
           <w:lang w:val="en-US"/>
@@ -952,14 +1013,16 @@
     </w:p>
     <w:p>
       <w:pPr>
-        <w:jc w:val="both"/>
-        <w:rPr>
-          <w:lang w:val="en-US"/>
-        </w:rPr>
-      </w:pPr>
-    </w:p>
-    <w:p>
-      <w:pPr>
+        <w:spacing w:line="276" w:lineRule="auto"/>
+        <w:jc w:val="both"/>
+        <w:rPr>
+          <w:lang w:val="en-US"/>
+        </w:rPr>
+      </w:pPr>
+    </w:p>
+    <w:p>
+      <w:pPr>
+        <w:spacing w:line="276" w:lineRule="auto"/>
         <w:jc w:val="both"/>
         <w:rPr>
           <w:lang w:val="en-US"/>
@@ -974,6 +1037,7 @@
     </w:p>
     <w:p>
       <w:pPr>
+        <w:spacing w:line="276" w:lineRule="auto"/>
         <w:jc w:val="both"/>
         <w:rPr>
           <w:lang w:val="en-US"/>
@@ -987,6 +1051,7 @@
           <w:ilvl w:val="0"/>
           <w:numId w:val="5"/>
         </w:numPr>
+        <w:spacing w:line="276" w:lineRule="auto"/>
         <w:jc w:val="both"/>
         <w:rPr>
           <w:lang w:val="en-US"/>
@@ -1001,6 +1066,7 @@
     </w:p>
     <w:p>
       <w:pPr>
+        <w:spacing w:line="276" w:lineRule="auto"/>
         <w:jc w:val="both"/>
         <w:rPr>
           <w:lang w:val="en-US"/>
@@ -1014,6 +1080,7 @@
           <w:ilvl w:val="0"/>
           <w:numId w:val="5"/>
         </w:numPr>
+        <w:spacing w:line="276" w:lineRule="auto"/>
         <w:jc w:val="both"/>
         <w:rPr>
           <w:lang w:val="en-US"/>
@@ -1028,6 +1095,7 @@
     </w:p>
     <w:p>
       <w:pPr>
+        <w:spacing w:line="276" w:lineRule="auto"/>
         <w:jc w:val="both"/>
         <w:rPr>
           <w:lang w:val="en-US"/>
@@ -1041,6 +1109,7 @@
           <w:ilvl w:val="0"/>
           <w:numId w:val="5"/>
         </w:numPr>
+        <w:spacing w:line="276" w:lineRule="auto"/>
         <w:jc w:val="both"/>
         <w:rPr>
           <w:lang w:val="en-US"/>
@@ -1055,6 +1124,7 @@
     </w:p>
     <w:p>
       <w:pPr>
+        <w:spacing w:line="276" w:lineRule="auto"/>
         <w:jc w:val="both"/>
         <w:rPr>
           <w:lang w:val="en-US"/>
@@ -1068,6 +1138,7 @@
           <w:ilvl w:val="0"/>
           <w:numId w:val="5"/>
         </w:numPr>
+        <w:spacing w:line="276" w:lineRule="auto"/>
         <w:jc w:val="both"/>
         <w:rPr>
           <w:lang w:val="en-US"/>
@@ -1082,6 +1153,7 @@
     </w:p>
     <w:p>
       <w:pPr>
+        <w:spacing w:line="276" w:lineRule="auto"/>
         <w:jc w:val="both"/>
         <w:rPr>
           <w:lang w:val="en-US"/>
@@ -1095,20 +1167,29 @@
           <w:ilvl w:val="0"/>
           <w:numId w:val="5"/>
         </w:numPr>
-        <w:jc w:val="both"/>
-        <w:rPr>
-          <w:lang w:val="en-US"/>
-        </w:rPr>
-      </w:pPr>
-      <w:r>
-        <w:rPr>
-          <w:lang w:val="en-US"/>
-        </w:rPr>
-        <w:t>Object-oriented Databases: These store data in the form of objects, as used in object-oriented programming. Data is stored and retrieved through the same structures used in programming, making them a good fit for applications written in object-oriented programming languages (e.g., db4o, ObjectDB).</w:t>
-      </w:r>
-    </w:p>
-    <w:p>
-      <w:pPr>
+        <w:spacing w:line="276" w:lineRule="auto"/>
+        <w:jc w:val="both"/>
+        <w:rPr>
+          <w:lang w:val="en-US"/>
+        </w:rPr>
+      </w:pPr>
+      <w:r>
+        <w:rPr>
+          <w:lang w:val="en-US"/>
+        </w:rPr>
+        <w:t xml:space="preserve">Object-oriented Databases: These store data in the form of objects, as used in object-oriented programming. Data is stored and retrieved through the same </w:t>
+      </w:r>
+      <w:r>
+        <w:rPr>
+          <w:lang w:val="en-US"/>
+        </w:rPr>
+        <w:lastRenderedPageBreak/>
+        <w:t>structures used in programming, making them a good fit for applications written in object-oriented programming languages (e.g., db4o, ObjectDB).</w:t>
+      </w:r>
+    </w:p>
+    <w:p>
+      <w:pPr>
+        <w:spacing w:line="276" w:lineRule="auto"/>
         <w:rPr>
           <w:lang w:val="en-US"/>
         </w:rPr>
@@ -1121,27 +1202,29 @@
           <w:ilvl w:val="0"/>
           <w:numId w:val="5"/>
         </w:numPr>
-        <w:rPr>
-          <w:lang w:val="en-US"/>
-        </w:rPr>
-      </w:pPr>
-      <w:r>
-        <w:rPr>
-          <w:lang w:val="en-US"/>
-        </w:rPr>
-        <w:lastRenderedPageBreak/>
+        <w:spacing w:line="276" w:lineRule="auto"/>
+        <w:rPr>
+          <w:lang w:val="en-US"/>
+        </w:rPr>
+      </w:pPr>
+      <w:r>
+        <w:rPr>
+          <w:lang w:val="en-US"/>
+        </w:rPr>
         <w:t>Graph Databases: These store data in the form of nodes and edges, representing entities and the relationships between them, respectively. They are optimized for handling complex queries that involve traversing relationships (e.g., Neo4j, Amazon Neptune).</w:t>
       </w:r>
     </w:p>
     <w:p>
       <w:pPr>
-        <w:rPr>
-          <w:lang w:val="en-US"/>
-        </w:rPr>
-      </w:pPr>
-    </w:p>
-    <w:p>
-      <w:pPr>
+        <w:spacing w:line="276" w:lineRule="auto"/>
+        <w:rPr>
+          <w:lang w:val="en-US"/>
+        </w:rPr>
+      </w:pPr>
+    </w:p>
+    <w:p>
+      <w:pPr>
+        <w:spacing w:line="276" w:lineRule="auto"/>
         <w:rPr>
           <w:lang w:val="en-US"/>
         </w:rPr>
@@ -1155,6 +1238,7 @@
     </w:p>
     <w:p>
       <w:pPr>
+        <w:spacing w:line="276" w:lineRule="auto"/>
         <w:rPr>
           <w:lang w:val="en-US"/>
         </w:rPr>
@@ -1163,6 +1247,7 @@
     <w:p>
       <w:pPr>
         <w:pStyle w:val="Ttulo1"/>
+        <w:spacing w:line="276" w:lineRule="auto"/>
         <w:rPr>
           <w:lang w:val="en-US"/>
         </w:rPr>
@@ -1176,21 +1261,24 @@
     </w:p>
     <w:p>
       <w:pPr>
-        <w:rPr>
-          <w:lang w:val="en-US"/>
-        </w:rPr>
-      </w:pPr>
-    </w:p>
-    <w:p>
-      <w:pPr>
-        <w:jc w:val="both"/>
-        <w:rPr>
-          <w:lang w:val="en-US"/>
-        </w:rPr>
-      </w:pPr>
-    </w:p>
-    <w:p>
-      <w:pPr>
+        <w:spacing w:line="276" w:lineRule="auto"/>
+        <w:rPr>
+          <w:lang w:val="en-US"/>
+        </w:rPr>
+      </w:pPr>
+    </w:p>
+    <w:p>
+      <w:pPr>
+        <w:spacing w:line="276" w:lineRule="auto"/>
+        <w:jc w:val="both"/>
+        <w:rPr>
+          <w:lang w:val="en-US"/>
+        </w:rPr>
+      </w:pPr>
+    </w:p>
+    <w:p>
+      <w:pPr>
+        <w:spacing w:line="276" w:lineRule="auto"/>
         <w:jc w:val="both"/>
         <w:rPr>
           <w:lang w:val="en-US"/>
@@ -1205,6 +1293,7 @@
     </w:p>
     <w:p>
       <w:pPr>
+        <w:spacing w:line="276" w:lineRule="auto"/>
         <w:jc w:val="both"/>
         <w:rPr>
           <w:lang w:val="en-US"/>
@@ -1218,6 +1307,7 @@
           <w:ilvl w:val="0"/>
           <w:numId w:val="6"/>
         </w:numPr>
+        <w:spacing w:line="276" w:lineRule="auto"/>
         <w:jc w:val="both"/>
         <w:rPr>
           <w:lang w:val="en-US"/>
@@ -1240,6 +1330,7 @@
     </w:p>
     <w:p>
       <w:pPr>
+        <w:spacing w:line="276" w:lineRule="auto"/>
         <w:jc w:val="both"/>
         <w:rPr>
           <w:lang w:val="en-US"/>
@@ -1253,6 +1344,7 @@
           <w:ilvl w:val="0"/>
           <w:numId w:val="6"/>
         </w:numPr>
+        <w:spacing w:line="276" w:lineRule="auto"/>
         <w:jc w:val="both"/>
         <w:rPr>
           <w:lang w:val="en-US"/>
@@ -1275,6 +1367,7 @@
     </w:p>
     <w:p>
       <w:pPr>
+        <w:spacing w:line="276" w:lineRule="auto"/>
         <w:jc w:val="both"/>
         <w:rPr>
           <w:lang w:val="en-US"/>
@@ -1288,6 +1381,7 @@
           <w:ilvl w:val="1"/>
           <w:numId w:val="6"/>
         </w:numPr>
+        <w:spacing w:line="276" w:lineRule="auto"/>
         <w:jc w:val="both"/>
         <w:rPr>
           <w:lang w:val="en-US"/>
@@ -1315,6 +1409,7 @@
           <w:ilvl w:val="1"/>
           <w:numId w:val="6"/>
         </w:numPr>
+        <w:spacing w:line="276" w:lineRule="auto"/>
         <w:jc w:val="both"/>
         <w:rPr>
           <w:lang w:val="en-US"/>
@@ -1342,6 +1437,7 @@
           <w:ilvl w:val="1"/>
           <w:numId w:val="6"/>
         </w:numPr>
+        <w:spacing w:line="276" w:lineRule="auto"/>
         <w:jc w:val="both"/>
         <w:rPr>
           <w:lang w:val="en-US"/>
@@ -1353,6 +1449,7 @@
           <w:bCs/>
           <w:lang w:val="en-US"/>
         </w:rPr>
+        <w:lastRenderedPageBreak/>
         <w:t>Constraints:</w:t>
       </w:r>
       <w:r>
@@ -1365,6 +1462,7 @@
     <w:p>
       <w:pPr>
         <w:pStyle w:val="PargrafodaLista"/>
+        <w:spacing w:line="276" w:lineRule="auto"/>
         <w:ind w:left="1440"/>
         <w:jc w:val="both"/>
         <w:rPr>
@@ -1375,6 +1473,7 @@
     <w:p>
       <w:pPr>
         <w:pStyle w:val="PargrafodaLista"/>
+        <w:spacing w:line="276" w:lineRule="auto"/>
         <w:ind w:left="1440"/>
         <w:jc w:val="both"/>
         <w:rPr>
@@ -1389,6 +1488,7 @@
           <w:ilvl w:val="0"/>
           <w:numId w:val="7"/>
         </w:numPr>
+        <w:spacing w:line="276" w:lineRule="auto"/>
         <w:jc w:val="both"/>
         <w:rPr>
           <w:lang w:val="en-US"/>
@@ -1400,7 +1500,6 @@
           <w:bCs/>
           <w:lang w:val="en-US"/>
         </w:rPr>
-        <w:lastRenderedPageBreak/>
         <w:t>Data Manipulation:</w:t>
       </w:r>
       <w:r>
@@ -1412,6 +1511,7 @@
     </w:p>
     <w:p>
       <w:pPr>
+        <w:spacing w:line="276" w:lineRule="auto"/>
         <w:jc w:val="both"/>
         <w:rPr>
           <w:lang w:val="en-US"/>
@@ -1425,6 +1525,7 @@
           <w:ilvl w:val="0"/>
           <w:numId w:val="7"/>
         </w:numPr>
+        <w:spacing w:line="276" w:lineRule="auto"/>
         <w:jc w:val="both"/>
         <w:rPr>
           <w:lang w:val="en-US"/>
@@ -1447,6 +1548,7 @@
     </w:p>
     <w:p>
       <w:pPr>
+        <w:spacing w:line="276" w:lineRule="auto"/>
         <w:jc w:val="both"/>
         <w:rPr>
           <w:lang w:val="en-US"/>
@@ -1460,6 +1562,7 @@
           <w:ilvl w:val="0"/>
           <w:numId w:val="7"/>
         </w:numPr>
+        <w:spacing w:line="276" w:lineRule="auto"/>
         <w:jc w:val="both"/>
         <w:rPr>
           <w:lang w:val="en-US"/>
@@ -1482,6 +1585,7 @@
     </w:p>
     <w:p>
       <w:pPr>
+        <w:spacing w:line="276" w:lineRule="auto"/>
         <w:jc w:val="both"/>
         <w:rPr>
           <w:lang w:val="en-US"/>
@@ -1495,6 +1599,7 @@
           <w:ilvl w:val="0"/>
           <w:numId w:val="7"/>
         </w:numPr>
+        <w:spacing w:line="276" w:lineRule="auto"/>
         <w:jc w:val="both"/>
         <w:rPr>
           <w:lang w:val="en-US"/>
@@ -1517,6 +1622,7 @@
     </w:p>
     <w:p>
       <w:pPr>
+        <w:spacing w:line="276" w:lineRule="auto"/>
         <w:jc w:val="both"/>
         <w:rPr>
           <w:lang w:val="en-US"/>
@@ -1530,6 +1636,7 @@
           <w:ilvl w:val="0"/>
           <w:numId w:val="7"/>
         </w:numPr>
+        <w:spacing w:line="276" w:lineRule="auto"/>
         <w:jc w:val="both"/>
         <w:rPr>
           <w:lang w:val="en-US"/>
@@ -1552,14 +1659,16 @@
     </w:p>
     <w:p>
       <w:pPr>
-        <w:jc w:val="both"/>
-        <w:rPr>
-          <w:lang w:val="en-US"/>
-        </w:rPr>
-      </w:pPr>
-    </w:p>
-    <w:p>
-      <w:pPr>
+        <w:spacing w:line="276" w:lineRule="auto"/>
+        <w:jc w:val="both"/>
+        <w:rPr>
+          <w:lang w:val="en-US"/>
+        </w:rPr>
+      </w:pPr>
+    </w:p>
+    <w:p>
+      <w:pPr>
+        <w:spacing w:line="276" w:lineRule="auto"/>
         <w:jc w:val="both"/>
         <w:rPr>
           <w:lang w:val="en-US"/>
@@ -1574,30 +1683,34 @@
     </w:p>
     <w:p>
       <w:pPr>
-        <w:jc w:val="both"/>
-        <w:rPr>
-          <w:lang w:val="en-US"/>
-        </w:rPr>
-      </w:pPr>
-    </w:p>
-    <w:p>
-      <w:pPr>
-        <w:jc w:val="both"/>
-        <w:rPr>
-          <w:lang w:val="en-US"/>
-        </w:rPr>
-      </w:pPr>
-    </w:p>
-    <w:p>
-      <w:pPr>
-        <w:jc w:val="both"/>
-        <w:rPr>
-          <w:lang w:val="en-US"/>
-        </w:rPr>
-      </w:pPr>
-    </w:p>
-    <w:p>
-      <w:pPr>
+        <w:spacing w:line="276" w:lineRule="auto"/>
+        <w:jc w:val="both"/>
+        <w:rPr>
+          <w:lang w:val="en-US"/>
+        </w:rPr>
+      </w:pPr>
+    </w:p>
+    <w:p>
+      <w:pPr>
+        <w:spacing w:line="276" w:lineRule="auto"/>
+        <w:jc w:val="both"/>
+        <w:rPr>
+          <w:lang w:val="en-US"/>
+        </w:rPr>
+      </w:pPr>
+    </w:p>
+    <w:p>
+      <w:pPr>
+        <w:spacing w:line="276" w:lineRule="auto"/>
+        <w:jc w:val="both"/>
+        <w:rPr>
+          <w:lang w:val="en-US"/>
+        </w:rPr>
+      </w:pPr>
+    </w:p>
+    <w:p>
+      <w:pPr>
+        <w:spacing w:line="276" w:lineRule="auto"/>
         <w:jc w:val="both"/>
         <w:rPr>
           <w:lang w:val="en-US"/>
@@ -1607,27 +1720,29 @@
     <w:p>
       <w:pPr>
         <w:pStyle w:val="Ttulo1"/>
-        <w:rPr>
-          <w:lang w:val="en-US"/>
-        </w:rPr>
-      </w:pPr>
-      <w:r>
-        <w:rPr>
-          <w:lang w:val="en-US"/>
-        </w:rPr>
-        <w:lastRenderedPageBreak/>
+        <w:spacing w:line="276" w:lineRule="auto"/>
+        <w:rPr>
+          <w:lang w:val="en-US"/>
+        </w:rPr>
+      </w:pPr>
+      <w:r>
+        <w:rPr>
+          <w:lang w:val="en-US"/>
+        </w:rPr>
         <w:t>Entity Relationship Diagram</w:t>
       </w:r>
     </w:p>
     <w:p>
       <w:pPr>
-        <w:rPr>
-          <w:lang w:val="en-US"/>
-        </w:rPr>
-      </w:pPr>
-    </w:p>
-    <w:p>
-      <w:pPr>
+        <w:spacing w:line="276" w:lineRule="auto"/>
+        <w:rPr>
+          <w:lang w:val="en-US"/>
+        </w:rPr>
+      </w:pPr>
+    </w:p>
+    <w:p>
+      <w:pPr>
+        <w:spacing w:line="276" w:lineRule="auto"/>
         <w:rPr>
           <w:lang w:val="en-US"/>
         </w:rPr>
@@ -1641,13 +1756,15 @@
     </w:p>
     <w:p>
       <w:pPr>
-        <w:rPr>
-          <w:lang w:val="en-US"/>
-        </w:rPr>
-      </w:pPr>
-    </w:p>
-    <w:p>
-      <w:pPr>
+        <w:spacing w:line="276" w:lineRule="auto"/>
+        <w:rPr>
+          <w:lang w:val="en-US"/>
+        </w:rPr>
+      </w:pPr>
+    </w:p>
+    <w:p>
+      <w:pPr>
+        <w:spacing w:line="276" w:lineRule="auto"/>
         <w:rPr>
           <w:lang w:val="en-US"/>
         </w:rPr>
@@ -1661,6 +1778,7 @@
     </w:p>
     <w:p>
       <w:pPr>
+        <w:spacing w:line="276" w:lineRule="auto"/>
         <w:rPr>
           <w:lang w:val="en-US"/>
         </w:rPr>
@@ -1673,6 +1791,7 @@
           <w:ilvl w:val="0"/>
           <w:numId w:val="8"/>
         </w:numPr>
+        <w:spacing w:line="276" w:lineRule="auto"/>
         <w:rPr>
           <w:lang w:val="en-US"/>
         </w:rPr>
@@ -1694,6 +1813,7 @@
     </w:p>
     <w:p>
       <w:pPr>
+        <w:spacing w:line="276" w:lineRule="auto"/>
         <w:rPr>
           <w:lang w:val="en-US"/>
         </w:rPr>
@@ -1706,6 +1826,7 @@
           <w:ilvl w:val="0"/>
           <w:numId w:val="8"/>
         </w:numPr>
+        <w:spacing w:line="276" w:lineRule="auto"/>
         <w:rPr>
           <w:lang w:val="en-US"/>
         </w:rPr>
@@ -1727,6 +1848,7 @@
     </w:p>
     <w:p>
       <w:pPr>
+        <w:spacing w:line="276" w:lineRule="auto"/>
         <w:rPr>
           <w:lang w:val="en-US"/>
         </w:rPr>
@@ -1739,6 +1861,7 @@
           <w:ilvl w:val="0"/>
           <w:numId w:val="8"/>
         </w:numPr>
+        <w:spacing w:line="276" w:lineRule="auto"/>
         <w:rPr>
           <w:lang w:val="en-US"/>
         </w:rPr>
@@ -1760,6 +1883,7 @@
     </w:p>
     <w:p>
       <w:pPr>
+        <w:spacing w:line="276" w:lineRule="auto"/>
         <w:rPr>
           <w:lang w:val="en-US"/>
         </w:rPr>
@@ -1772,6 +1896,7 @@
           <w:ilvl w:val="0"/>
           <w:numId w:val="8"/>
         </w:numPr>
+        <w:spacing w:line="276" w:lineRule="auto"/>
         <w:rPr>
           <w:lang w:val="en-US"/>
         </w:rPr>
@@ -1793,6 +1918,7 @@
     </w:p>
     <w:p>
       <w:pPr>
+        <w:spacing w:line="276" w:lineRule="auto"/>
         <w:rPr>
           <w:lang w:val="en-US"/>
         </w:rPr>
@@ -1805,6 +1931,7 @@
           <w:ilvl w:val="0"/>
           <w:numId w:val="8"/>
         </w:numPr>
+        <w:spacing w:line="276" w:lineRule="auto"/>
         <w:rPr>
           <w:lang w:val="en-US"/>
         </w:rPr>
@@ -1815,6 +1942,7 @@
           <w:bCs/>
           <w:lang w:val="en-US"/>
         </w:rPr>
+        <w:lastRenderedPageBreak/>
         <w:t>Cardinality and Modality:</w:t>
       </w:r>
       <w:r>
@@ -1826,35 +1954,31 @@
     </w:p>
     <w:p>
       <w:pPr>
-        <w:jc w:val="both"/>
-        <w:rPr>
-          <w:lang w:val="en-US"/>
-        </w:rPr>
-      </w:pPr>
-    </w:p>
-    <w:p>
-      <w:pPr>
-        <w:jc w:val="both"/>
-        <w:rPr>
-          <w:lang w:val="en-US"/>
-        </w:rPr>
-      </w:pPr>
-      <w:r>
-        <w:rPr>
-          <w:lang w:val="en-US"/>
-        </w:rPr>
-        <w:t xml:space="preserve">ER diagrams can range from simple designs illustrating a few entities and their relationships, to complex diagrams depicting an entire system's data model with numerous entities, attributes, and intricate relationships. They serve as a blueprint for developing relational databases and are essential for understanding the system's structure, ensuring </w:t>
-      </w:r>
-      <w:r>
-        <w:rPr>
-          <w:lang w:val="en-US"/>
-        </w:rPr>
-        <w:lastRenderedPageBreak/>
-        <w:t>efficient data organization, and facilitating communication among stakeholders during the database design process.</w:t>
-      </w:r>
-    </w:p>
-    <w:p>
-      <w:pPr>
+        <w:spacing w:line="276" w:lineRule="auto"/>
+        <w:jc w:val="both"/>
+        <w:rPr>
+          <w:lang w:val="en-US"/>
+        </w:rPr>
+      </w:pPr>
+    </w:p>
+    <w:p>
+      <w:pPr>
+        <w:spacing w:line="276" w:lineRule="auto"/>
+        <w:jc w:val="both"/>
+        <w:rPr>
+          <w:lang w:val="en-US"/>
+        </w:rPr>
+      </w:pPr>
+      <w:r>
+        <w:rPr>
+          <w:lang w:val="en-US"/>
+        </w:rPr>
+        <w:t>ER diagrams can range from simple designs illustrating a few entities and their relationships, to complex diagrams depicting an entire system's data model with numerous entities, attributes, and intricate relationships. They serve as a blueprint for developing relational databases and are essential for understanding the system's structure, ensuring efficient data organization, and facilitating communication among stakeholders during the database design process.</w:t>
+      </w:r>
+    </w:p>
+    <w:p>
+      <w:pPr>
+        <w:spacing w:line="276" w:lineRule="auto"/>
         <w:jc w:val="both"/>
         <w:rPr>
           <w:lang w:val="en-US"/>
@@ -1864,6 +1988,7 @@
     <w:p>
       <w:pPr>
         <w:pStyle w:val="Ttulo1"/>
+        <w:spacing w:line="276" w:lineRule="auto"/>
         <w:rPr>
           <w:lang w:val="en-US"/>
         </w:rPr>
@@ -1889,14 +2014,16 @@
     </w:p>
     <w:p>
       <w:pPr>
-        <w:jc w:val="both"/>
-        <w:rPr>
-          <w:lang w:val="en-US"/>
-        </w:rPr>
-      </w:pPr>
-    </w:p>
-    <w:p>
-      <w:pPr>
+        <w:spacing w:line="276" w:lineRule="auto"/>
+        <w:jc w:val="both"/>
+        <w:rPr>
+          <w:lang w:val="en-US"/>
+        </w:rPr>
+      </w:pPr>
+    </w:p>
+    <w:p>
+      <w:pPr>
+        <w:spacing w:line="276" w:lineRule="auto"/>
         <w:jc w:val="both"/>
         <w:rPr>
           <w:lang w:val="en-US"/>
@@ -1911,14 +2038,16 @@
     </w:p>
     <w:p>
       <w:pPr>
-        <w:jc w:val="both"/>
-        <w:rPr>
-          <w:lang w:val="en-US"/>
-        </w:rPr>
-      </w:pPr>
-    </w:p>
-    <w:p>
-      <w:pPr>
+        <w:spacing w:line="276" w:lineRule="auto"/>
+        <w:jc w:val="both"/>
+        <w:rPr>
+          <w:lang w:val="en-US"/>
+        </w:rPr>
+      </w:pPr>
+    </w:p>
+    <w:p>
+      <w:pPr>
+        <w:spacing w:line="276" w:lineRule="auto"/>
         <w:jc w:val="both"/>
         <w:rPr>
           <w:lang w:val="en-US"/>
@@ -1938,6 +2067,7 @@
           <w:ilvl w:val="0"/>
           <w:numId w:val="9"/>
         </w:numPr>
+        <w:spacing w:line="276" w:lineRule="auto"/>
         <w:jc w:val="both"/>
         <w:rPr>
           <w:lang w:val="en-US"/>
@@ -1960,6 +2090,7 @@
     </w:p>
     <w:p>
       <w:pPr>
+        <w:spacing w:line="276" w:lineRule="auto"/>
         <w:jc w:val="both"/>
         <w:rPr>
           <w:lang w:val="en-US"/>
@@ -1973,6 +2104,7 @@
           <w:ilvl w:val="0"/>
           <w:numId w:val="9"/>
         </w:numPr>
+        <w:spacing w:line="276" w:lineRule="auto"/>
         <w:jc w:val="both"/>
         <w:rPr>
           <w:lang w:val="en-US"/>
@@ -1996,14 +2128,16 @@
     <w:p>
       <w:pPr>
         <w:pStyle w:val="PargrafodaLista"/>
-        <w:rPr>
-          <w:lang w:val="en-US"/>
-        </w:rPr>
-      </w:pPr>
-    </w:p>
-    <w:p>
-      <w:pPr>
-        <w:pStyle w:val="PargrafodaLista"/>
+        <w:spacing w:line="276" w:lineRule="auto"/>
+        <w:rPr>
+          <w:lang w:val="en-US"/>
+        </w:rPr>
+      </w:pPr>
+    </w:p>
+    <w:p>
+      <w:pPr>
+        <w:pStyle w:val="PargrafodaLista"/>
+        <w:spacing w:line="276" w:lineRule="auto"/>
         <w:jc w:val="both"/>
         <w:rPr>
           <w:lang w:val="en-US"/>
@@ -2017,6 +2151,7 @@
           <w:ilvl w:val="0"/>
           <w:numId w:val="9"/>
         </w:numPr>
+        <w:spacing w:line="276" w:lineRule="auto"/>
         <w:jc w:val="both"/>
         <w:rPr>
           <w:lang w:val="en-US"/>
@@ -2040,6 +2175,7 @@
     <w:p>
       <w:pPr>
         <w:pStyle w:val="PargrafodaLista"/>
+        <w:spacing w:line="276" w:lineRule="auto"/>
         <w:jc w:val="both"/>
         <w:rPr>
           <w:lang w:val="en-US"/>
@@ -2053,6 +2189,7 @@
           <w:ilvl w:val="0"/>
           <w:numId w:val="9"/>
         </w:numPr>
+        <w:spacing w:line="276" w:lineRule="auto"/>
         <w:jc w:val="both"/>
         <w:rPr>
           <w:lang w:val="en-US"/>
@@ -2064,6 +2201,7 @@
           <w:bCs/>
           <w:lang w:val="en-US"/>
         </w:rPr>
+        <w:lastRenderedPageBreak/>
         <w:t>Transactions</w:t>
       </w:r>
       <w:r>
@@ -2075,6 +2213,7 @@
     </w:p>
     <w:p>
       <w:pPr>
+        <w:spacing w:line="276" w:lineRule="auto"/>
         <w:jc w:val="both"/>
         <w:rPr>
           <w:lang w:val="en-US"/>
@@ -2088,6 +2227,7 @@
           <w:ilvl w:val="0"/>
           <w:numId w:val="9"/>
         </w:numPr>
+        <w:spacing w:line="276" w:lineRule="auto"/>
         <w:jc w:val="both"/>
         <w:rPr>
           <w:lang w:val="en-US"/>
@@ -2110,6 +2250,7 @@
     </w:p>
     <w:p>
       <w:pPr>
+        <w:spacing w:line="276" w:lineRule="auto"/>
         <w:jc w:val="both"/>
         <w:rPr>
           <w:lang w:val="en-US"/>
@@ -2123,6 +2264,7 @@
           <w:ilvl w:val="0"/>
           <w:numId w:val="9"/>
         </w:numPr>
+        <w:spacing w:line="276" w:lineRule="auto"/>
         <w:jc w:val="both"/>
         <w:rPr>
           <w:lang w:val="en-US"/>
@@ -2134,7 +2276,6 @@
           <w:bCs/>
           <w:lang w:val="en-US"/>
         </w:rPr>
-        <w:lastRenderedPageBreak/>
         <w:t>Normalization:</w:t>
       </w:r>
       <w:r>
@@ -2146,6 +2287,7 @@
     </w:p>
     <w:p>
       <w:pPr>
+        <w:spacing w:line="276" w:lineRule="auto"/>
         <w:jc w:val="both"/>
         <w:rPr>
           <w:lang w:val="en-US"/>
@@ -2159,6 +2301,7 @@
           <w:ilvl w:val="0"/>
           <w:numId w:val="9"/>
         </w:numPr>
+        <w:spacing w:line="276" w:lineRule="auto"/>
         <w:jc w:val="both"/>
         <w:rPr>
           <w:lang w:val="en-US"/>
@@ -2181,6 +2324,7 @@
     </w:p>
     <w:p>
       <w:pPr>
+        <w:spacing w:line="276" w:lineRule="auto"/>
         <w:jc w:val="both"/>
         <w:rPr>
           <w:lang w:val="en-US"/>
@@ -2194,6 +2338,7 @@
           <w:ilvl w:val="0"/>
           <w:numId w:val="9"/>
         </w:numPr>
+        <w:spacing w:line="276" w:lineRule="auto"/>
         <w:jc w:val="both"/>
         <w:rPr>
           <w:lang w:val="en-US"/>
@@ -2216,14 +2361,16 @@
     </w:p>
     <w:p>
       <w:pPr>
-        <w:jc w:val="both"/>
-        <w:rPr>
-          <w:lang w:val="en-US"/>
-        </w:rPr>
-      </w:pPr>
-    </w:p>
-    <w:p>
-      <w:pPr>
+        <w:spacing w:line="276" w:lineRule="auto"/>
+        <w:jc w:val="both"/>
+        <w:rPr>
+          <w:lang w:val="en-US"/>
+        </w:rPr>
+      </w:pPr>
+    </w:p>
+    <w:p>
+      <w:pPr>
+        <w:spacing w:line="276" w:lineRule="auto"/>
         <w:jc w:val="both"/>
         <w:rPr>
           <w:lang w:val="en-US"/>
@@ -2243,6 +2390,7 @@
           <w:ilvl w:val="0"/>
           <w:numId w:val="10"/>
         </w:numPr>
+        <w:spacing w:line="276" w:lineRule="auto"/>
         <w:jc w:val="both"/>
         <w:rPr>
           <w:lang w:val="en-US"/>
@@ -2262,6 +2410,7 @@
           <w:ilvl w:val="0"/>
           <w:numId w:val="10"/>
         </w:numPr>
+        <w:spacing w:line="276" w:lineRule="auto"/>
         <w:jc w:val="both"/>
         <w:rPr>
           <w:lang w:val="en-US"/>
@@ -2281,6 +2430,7 @@
           <w:ilvl w:val="0"/>
           <w:numId w:val="10"/>
         </w:numPr>
+        <w:spacing w:line="276" w:lineRule="auto"/>
         <w:jc w:val="both"/>
         <w:rPr>
           <w:lang w:val="en-US"/>
@@ -2300,6 +2450,7 @@
           <w:ilvl w:val="0"/>
           <w:numId w:val="10"/>
         </w:numPr>
+        <w:spacing w:line="276" w:lineRule="auto"/>
         <w:jc w:val="both"/>
         <w:rPr>
           <w:lang w:val="en-US"/>
@@ -2319,6 +2470,7 @@
           <w:ilvl w:val="0"/>
           <w:numId w:val="10"/>
         </w:numPr>
+        <w:spacing w:line="276" w:lineRule="auto"/>
         <w:jc w:val="both"/>
         <w:rPr>
           <w:lang w:val="en-US"/>
@@ -2333,6 +2485,7 @@
     </w:p>
     <w:p>
       <w:pPr>
+        <w:spacing w:line="276" w:lineRule="auto"/>
         <w:jc w:val="both"/>
         <w:rPr>
           <w:lang w:val="en-US"/>
@@ -2347,6 +2500,7 @@
     </w:p>
     <w:p>
       <w:pPr>
+        <w:spacing w:line="276" w:lineRule="auto"/>
         <w:jc w:val="both"/>
         <w:rPr>
           <w:lang w:val="en-US"/>
@@ -2356,27 +2510,32 @@
     <w:p>
       <w:pPr>
         <w:pStyle w:val="Ttulo1"/>
-        <w:rPr>
-          <w:lang w:val="en-US"/>
-        </w:rPr>
-      </w:pPr>
-      <w:r>
-        <w:rPr>
-          <w:lang w:val="en-US"/>
-        </w:rPr>
+        <w:spacing w:line="276" w:lineRule="auto"/>
+        <w:rPr>
+          <w:lang w:val="en-US"/>
+        </w:rPr>
+      </w:pPr>
+      <w:r>
+        <w:rPr>
+          <w:lang w:val="en-US"/>
+        </w:rPr>
+        <w:lastRenderedPageBreak/>
         <w:t>MySQL – ACID Compliance</w:t>
       </w:r>
     </w:p>
     <w:p>
       <w:pPr>
-        <w:jc w:val="both"/>
-        <w:rPr>
-          <w:lang w:val="en-US"/>
-        </w:rPr>
-      </w:pPr>
-    </w:p>
-    <w:p>
-      <w:pPr>
+        <w:spacing w:line="276" w:lineRule="auto"/>
+        <w:jc w:val="both"/>
+        <w:rPr>
+          <w:lang w:val="en-US"/>
+        </w:rPr>
+      </w:pPr>
+    </w:p>
+    <w:p>
+      <w:pPr>
+        <w:spacing w:line="276" w:lineRule="auto"/>
+        <w:ind w:firstLine="708"/>
         <w:jc w:val="both"/>
         <w:rPr>
           <w:lang w:val="en-US"/>
@@ -2391,22 +2550,160 @@
     </w:p>
     <w:p>
       <w:pPr>
-        <w:jc w:val="both"/>
-        <w:rPr>
-          <w:lang w:val="en-US"/>
-        </w:rPr>
-      </w:pPr>
-    </w:p>
-    <w:p>
-      <w:pPr>
-        <w:jc w:val="both"/>
-        <w:rPr>
-          <w:lang w:val="en-US"/>
-        </w:rPr>
-      </w:pPr>
-    </w:p>
-    <w:p>
-      <w:pPr>
+        <w:spacing w:line="276" w:lineRule="auto"/>
+        <w:jc w:val="both"/>
+        <w:rPr>
+          <w:lang w:val="en-US"/>
+        </w:rPr>
+      </w:pPr>
+    </w:p>
+    <w:p>
+      <w:pPr>
+        <w:spacing w:line="276" w:lineRule="auto"/>
+        <w:jc w:val="both"/>
+        <w:rPr>
+          <w:lang w:val="en-US"/>
+        </w:rPr>
+      </w:pPr>
+    </w:p>
+    <w:p>
+      <w:pPr>
+        <w:spacing w:line="276" w:lineRule="auto"/>
+        <w:jc w:val="both"/>
+        <w:rPr>
+          <w:lang w:val="en-US"/>
+        </w:rPr>
+      </w:pPr>
+      <w:r>
+        <w:rPr>
+          <w:lang w:val="en-US"/>
+        </w:rPr>
+        <w:t>1. Atomicity</w:t>
+      </w:r>
+    </w:p>
+    <w:p>
+      <w:pPr>
+        <w:spacing w:line="276" w:lineRule="auto"/>
+        <w:jc w:val="both"/>
+        <w:rPr>
+          <w:lang w:val="en-US"/>
+        </w:rPr>
+      </w:pPr>
+      <w:r>
+        <w:rPr>
+          <w:lang w:val="en-US"/>
+        </w:rPr>
+        <w:t>Definition: Atomicity guarantees that each transaction is treated as a single, indivisible unit, which means it either completes in its entirety or does not execute at all. If any part of the transaction fails, the entire transaction fails, and the database state is left unchanged.</w:t>
+      </w:r>
+    </w:p>
+    <w:p>
+      <w:pPr>
+        <w:spacing w:line="276" w:lineRule="auto"/>
+        <w:jc w:val="both"/>
+        <w:rPr>
+          <w:lang w:val="en-US"/>
+        </w:rPr>
+      </w:pPr>
+      <w:r>
+        <w:rPr>
+          <w:lang w:val="en-US"/>
+        </w:rPr>
+        <w:t>Example: Consider a bank transfer from Account A to Account B. The transaction involves debiting an amount from Account A and crediting the same amount to Account B. Atomicity ensures that both these operations must succeed for the transaction to be considered successful. If either operation fails, any changes made are rolled back, leaving the accounts as they were before the transaction began.</w:t>
+      </w:r>
+    </w:p>
+    <w:p>
+      <w:pPr>
+        <w:spacing w:line="276" w:lineRule="auto"/>
+        <w:jc w:val="both"/>
+        <w:rPr>
+          <w:lang w:val="en-US"/>
+        </w:rPr>
+      </w:pPr>
+      <w:r>
+        <w:rPr>
+          <w:lang w:val="en-US"/>
+        </w:rPr>
+        <w:t>2. Consistency</w:t>
+      </w:r>
+    </w:p>
+    <w:p>
+      <w:pPr>
+        <w:spacing w:line="276" w:lineRule="auto"/>
+        <w:jc w:val="both"/>
+        <w:rPr>
+          <w:lang w:val="en-US"/>
+        </w:rPr>
+      </w:pPr>
+      <w:r>
+        <w:rPr>
+          <w:lang w:val="en-US"/>
+        </w:rPr>
+        <w:t>Definition: Consistency ensures that a transaction can only bring the database from one valid state to another, maintaining all the predefined rules, including integrity constraints and triggers. This means that any data written to the database must be valid according to all defined rules; otherwise, the transaction is rolled back.</w:t>
+      </w:r>
+    </w:p>
+    <w:p>
+      <w:pPr>
+        <w:spacing w:line="276" w:lineRule="auto"/>
+        <w:jc w:val="both"/>
+        <w:rPr>
+          <w:lang w:val="en-US"/>
+        </w:rPr>
+      </w:pPr>
+      <w:r>
+        <w:rPr>
+          <w:lang w:val="en-US"/>
+        </w:rPr>
+        <w:t>Example: If a database has a rule that the balance of a bank account cannot be negative, a withdrawal transaction must check that the withdrawal amount does not exceed the account's current balance. If the rule is violated, the transaction is aborted, thus maintaining consistency.</w:t>
+      </w:r>
+    </w:p>
+    <w:p>
+      <w:pPr>
+        <w:spacing w:line="276" w:lineRule="auto"/>
+        <w:jc w:val="both"/>
+        <w:rPr>
+          <w:lang w:val="en-US"/>
+        </w:rPr>
+      </w:pPr>
+      <w:r>
+        <w:rPr>
+          <w:lang w:val="en-US"/>
+        </w:rPr>
+        <w:t>3. Isolation</w:t>
+      </w:r>
+    </w:p>
+    <w:p>
+      <w:pPr>
+        <w:spacing w:line="276" w:lineRule="auto"/>
+        <w:jc w:val="both"/>
+        <w:rPr>
+          <w:lang w:val="en-US"/>
+        </w:rPr>
+      </w:pPr>
+      <w:r>
+        <w:rPr>
+          <w:lang w:val="en-US"/>
+        </w:rPr>
+        <w:t>Definition: Isolation ensures that concurrent transactions occur separately from one another, preventing them from interfering with each other. It ensures that the intermediate state of a transaction is invisible to others and that transactions are not affected by each other.</w:t>
+      </w:r>
+    </w:p>
+    <w:p>
+      <w:pPr>
+        <w:spacing w:line="276" w:lineRule="auto"/>
+        <w:jc w:val="both"/>
+        <w:rPr>
+          <w:lang w:val="en-US"/>
+        </w:rPr>
+      </w:pPr>
+      <w:r>
+        <w:rPr>
+          <w:lang w:val="en-US"/>
+        </w:rPr>
+        <w:t>Example: If two bank customers are simultaneously transferring money from their accounts to a third account, isolation ensures that each transaction sees a consistent view of the third account’s balance, preventing them from being aware of each other's interim operations, which might otherwise lead to data inconsistencies.</w:t>
+      </w:r>
+    </w:p>
+    <w:p>
+      <w:pPr>
+        <w:spacing w:line="276" w:lineRule="auto"/>
         <w:jc w:val="both"/>
         <w:rPr>
           <w:lang w:val="en-US"/>
@@ -2417,137 +2714,12 @@
           <w:lang w:val="en-US"/>
         </w:rPr>
         <w:lastRenderedPageBreak/>
-        <w:t>1. Atomicity</w:t>
-      </w:r>
-    </w:p>
-    <w:p>
-      <w:pPr>
-        <w:jc w:val="both"/>
-        <w:rPr>
-          <w:lang w:val="en-US"/>
-        </w:rPr>
-      </w:pPr>
-      <w:r>
-        <w:rPr>
-          <w:lang w:val="en-US"/>
-        </w:rPr>
-        <w:t>Definition: Atomicity guarantees that each transaction is treated as a single, indivisible unit, which means it either completes in its entirety or does not execute at all. If any part of the transaction fails, the entire transaction fails, and the database state is left unchanged.</w:t>
-      </w:r>
-    </w:p>
-    <w:p>
-      <w:pPr>
-        <w:jc w:val="both"/>
-        <w:rPr>
-          <w:lang w:val="en-US"/>
-        </w:rPr>
-      </w:pPr>
-      <w:r>
-        <w:rPr>
-          <w:lang w:val="en-US"/>
-        </w:rPr>
-        <w:t>Example: Consider a bank transfer from Account A to Account B. The transaction involves debiting an amount from Account A and crediting the same amount to Account B. Atomicity ensures that both these operations must succeed for the transaction to be considered successful. If either operation fails, any changes made are rolled back, leaving the accounts as they were before the transaction began.</w:t>
-      </w:r>
-    </w:p>
-    <w:p>
-      <w:pPr>
-        <w:jc w:val="both"/>
-        <w:rPr>
-          <w:lang w:val="en-US"/>
-        </w:rPr>
-      </w:pPr>
-      <w:r>
-        <w:rPr>
-          <w:lang w:val="en-US"/>
-        </w:rPr>
-        <w:t>2. Consistency</w:t>
-      </w:r>
-    </w:p>
-    <w:p>
-      <w:pPr>
-        <w:jc w:val="both"/>
-        <w:rPr>
-          <w:lang w:val="en-US"/>
-        </w:rPr>
-      </w:pPr>
-      <w:r>
-        <w:rPr>
-          <w:lang w:val="en-US"/>
-        </w:rPr>
-        <w:t>Definition: Consistency ensures that a transaction can only bring the database from one valid state to another, maintaining all the predefined rules, including integrity constraints and triggers. This means that any data written to the database must be valid according to all defined rules; otherwise, the transaction is rolled back.</w:t>
-      </w:r>
-    </w:p>
-    <w:p>
-      <w:pPr>
-        <w:jc w:val="both"/>
-        <w:rPr>
-          <w:lang w:val="en-US"/>
-        </w:rPr>
-      </w:pPr>
-      <w:r>
-        <w:rPr>
-          <w:lang w:val="en-US"/>
-        </w:rPr>
-        <w:t>Example: If a database has a rule that the balance of a bank account cannot be negative, a withdrawal transaction must check that the withdrawal amount does not exceed the account's current balance. If the rule is violated, the transaction is aborted, thus maintaining consistency.</w:t>
-      </w:r>
-    </w:p>
-    <w:p>
-      <w:pPr>
-        <w:jc w:val="both"/>
-        <w:rPr>
-          <w:lang w:val="en-US"/>
-        </w:rPr>
-      </w:pPr>
-      <w:r>
-        <w:rPr>
-          <w:lang w:val="en-US"/>
-        </w:rPr>
-        <w:t>3. Isolation</w:t>
-      </w:r>
-    </w:p>
-    <w:p>
-      <w:pPr>
-        <w:jc w:val="both"/>
-        <w:rPr>
-          <w:lang w:val="en-US"/>
-        </w:rPr>
-      </w:pPr>
-      <w:r>
-        <w:rPr>
-          <w:lang w:val="en-US"/>
-        </w:rPr>
-        <w:t>Definition: Isolation ensures that concurrent transactions occur separately from one another, preventing them from interfering with each other. It ensures that the intermediate state of a transaction is invisible to others and that transactions are not affected by each other.</w:t>
-      </w:r>
-    </w:p>
-    <w:p>
-      <w:pPr>
-        <w:jc w:val="both"/>
-        <w:rPr>
-          <w:lang w:val="en-US"/>
-        </w:rPr>
-      </w:pPr>
-      <w:r>
-        <w:rPr>
-          <w:lang w:val="en-US"/>
-        </w:rPr>
-        <w:t>Example: If two bank customers are simultaneously transferring money from their accounts to a third account, isolation ensures that each transaction sees a consistent view of the third account’s balance, preventing them from being aware of each other's interim operations, which might otherwise lead to data inconsistencies.</w:t>
-      </w:r>
-    </w:p>
-    <w:p>
-      <w:pPr>
-        <w:jc w:val="both"/>
-        <w:rPr>
-          <w:lang w:val="en-US"/>
-        </w:rPr>
-      </w:pPr>
-      <w:r>
-        <w:rPr>
-          <w:lang w:val="en-US"/>
-        </w:rPr>
         <w:t>4. Durability</w:t>
       </w:r>
     </w:p>
     <w:p>
       <w:pPr>
+        <w:spacing w:line="276" w:lineRule="auto"/>
         <w:jc w:val="both"/>
         <w:rPr>
           <w:lang w:val="en-US"/>
@@ -2562,6 +2734,7 @@
     </w:p>
     <w:p>
       <w:pPr>
+        <w:spacing w:line="276" w:lineRule="auto"/>
         <w:jc w:val="both"/>
         <w:rPr>
           <w:lang w:val="en-US"/>
@@ -2576,6 +2749,7 @@
     </w:p>
     <w:p>
       <w:pPr>
+        <w:spacing w:line="276" w:lineRule="auto"/>
         <w:jc w:val="both"/>
         <w:rPr>
           <w:lang w:val="en-US"/>
@@ -2590,6 +2764,7 @@
     </w:p>
     <w:p>
       <w:pPr>
+        <w:spacing w:line="276" w:lineRule="auto"/>
         <w:jc w:val="both"/>
         <w:rPr>
           <w:lang w:val="en-US"/>
@@ -2599,27 +2774,29 @@
     <w:p>
       <w:pPr>
         <w:pStyle w:val="Ttulo1"/>
-        <w:rPr>
-          <w:lang w:val="en-US"/>
-        </w:rPr>
-      </w:pPr>
-      <w:r>
-        <w:rPr>
-          <w:lang w:val="en-US"/>
-        </w:rPr>
-        <w:lastRenderedPageBreak/>
+        <w:spacing w:line="276" w:lineRule="auto"/>
+        <w:rPr>
+          <w:lang w:val="en-US"/>
+        </w:rPr>
+      </w:pPr>
+      <w:r>
+        <w:rPr>
+          <w:lang w:val="en-US"/>
+        </w:rPr>
         <w:t xml:space="preserve">Installation </w:t>
       </w:r>
     </w:p>
     <w:p>
       <w:pPr>
-        <w:rPr>
-          <w:lang w:val="en-US"/>
-        </w:rPr>
-      </w:pPr>
-    </w:p>
-    <w:p>
-      <w:pPr>
+        <w:spacing w:line="276" w:lineRule="auto"/>
+        <w:rPr>
+          <w:lang w:val="en-US"/>
+        </w:rPr>
+      </w:pPr>
+    </w:p>
+    <w:p>
+      <w:pPr>
+        <w:spacing w:line="276" w:lineRule="auto"/>
         <w:rPr>
           <w:lang w:val="en-US"/>
         </w:rPr>
@@ -2667,35 +2844,1290 @@
     </w:p>
     <w:p>
       <w:pPr>
-        <w:jc w:val="both"/>
-        <w:rPr>
-          <w:lang w:val="en-US"/>
-        </w:rPr>
-      </w:pPr>
-    </w:p>
-    <w:p>
-      <w:pPr>
-        <w:jc w:val="both"/>
-        <w:rPr>
-          <w:lang w:val="en-US"/>
-        </w:rPr>
-      </w:pPr>
-    </w:p>
-    <w:p>
-      <w:pPr>
-        <w:jc w:val="both"/>
-        <w:rPr>
-          <w:lang w:val="en-US"/>
-        </w:rPr>
-      </w:pPr>
-    </w:p>
-    <w:p>
-      <w:pPr>
-        <w:jc w:val="both"/>
-        <w:rPr>
-          <w:lang w:val="en-US"/>
-        </w:rPr>
-      </w:pPr>
+        <w:spacing w:line="276" w:lineRule="auto"/>
+        <w:jc w:val="both"/>
+        <w:rPr>
+          <w:lang w:val="en-US"/>
+        </w:rPr>
+      </w:pPr>
+    </w:p>
+    <w:p>
+      <w:pPr>
+        <w:spacing w:line="276" w:lineRule="auto"/>
+        <w:jc w:val="both"/>
+        <w:rPr>
+          <w:lang w:val="en-US"/>
+        </w:rPr>
+      </w:pPr>
+    </w:p>
+    <w:p>
+      <w:pPr>
+        <w:pStyle w:val="Ttulo1"/>
+        <w:spacing w:line="276" w:lineRule="auto"/>
+        <w:rPr>
+          <w:lang w:val="en-US"/>
+        </w:rPr>
+      </w:pPr>
+      <w:r>
+        <w:rPr>
+          <w:lang w:val="en-US"/>
+        </w:rPr>
+        <w:lastRenderedPageBreak/>
+        <w:t>SQL Data Types</w:t>
+      </w:r>
+    </w:p>
+    <w:p>
+      <w:pPr>
+        <w:spacing w:line="276" w:lineRule="auto"/>
+        <w:rPr>
+          <w:lang w:val="en-US"/>
+        </w:rPr>
+      </w:pPr>
+    </w:p>
+    <w:p>
+      <w:pPr>
+        <w:spacing w:line="276" w:lineRule="auto"/>
+        <w:rPr>
+          <w:lang w:val="en-US"/>
+        </w:rPr>
+      </w:pPr>
+      <w:r>
+        <w:rPr>
+          <w:noProof/>
+        </w:rPr>
+        <w:drawing>
+          <wp:inline distT="0" distB="0" distL="0" distR="0" wp14:anchorId="6C5C47F1" wp14:editId="5B02AD20">
+            <wp:extent cx="5400040" cy="2251710"/>
+            <wp:effectExtent l="0" t="0" r="0" b="0"/>
+            <wp:docPr id="894443363" name="Imagem 1" descr="Interface gráfica do usuário, Aplicativo&#10;&#10;Descrição gerada automaticamente"/>
+            <wp:cNvGraphicFramePr>
+              <a:graphicFrameLocks xmlns:a="http://schemas.openxmlformats.org/drawingml/2006/main" noChangeAspect="1"/>
+            </wp:cNvGraphicFramePr>
+            <a:graphic xmlns:a="http://schemas.openxmlformats.org/drawingml/2006/main">
+              <a:graphicData uri="http://schemas.openxmlformats.org/drawingml/2006/picture">
+                <pic:pic xmlns:pic="http://schemas.openxmlformats.org/drawingml/2006/picture">
+                  <pic:nvPicPr>
+                    <pic:cNvPr id="894443363" name="Imagem 1" descr="Interface gráfica do usuário, Aplicativo&#10;&#10;Descrição gerada automaticamente"/>
+                    <pic:cNvPicPr/>
+                  </pic:nvPicPr>
+                  <pic:blipFill>
+                    <a:blip r:embed="rId7"/>
+                    <a:stretch>
+                      <a:fillRect/>
+                    </a:stretch>
+                  </pic:blipFill>
+                  <pic:spPr>
+                    <a:xfrm>
+                      <a:off x="0" y="0"/>
+                      <a:ext cx="5400040" cy="2251710"/>
+                    </a:xfrm>
+                    <a:prstGeom prst="rect">
+                      <a:avLst/>
+                    </a:prstGeom>
+                  </pic:spPr>
+                </pic:pic>
+              </a:graphicData>
+            </a:graphic>
+          </wp:inline>
+        </w:drawing>
+      </w:r>
+    </w:p>
+    <w:p>
+      <w:pPr>
+        <w:spacing w:line="276" w:lineRule="auto"/>
+        <w:rPr>
+          <w:lang w:val="en-US"/>
+        </w:rPr>
+      </w:pPr>
+    </w:p>
+    <w:p>
+      <w:pPr>
+        <w:spacing w:line="276" w:lineRule="auto"/>
+        <w:ind w:firstLine="708"/>
+        <w:jc w:val="both"/>
+        <w:rPr>
+          <w:lang w:val="en-US"/>
+        </w:rPr>
+      </w:pPr>
+      <w:r>
+        <w:rPr>
+          <w:lang w:val="en-US"/>
+        </w:rPr>
+        <w:t>SQL data types define the type of data that can be stored in a column of a table in a SQL database. Data types are an essential aspect of SQL, as they help to constrain the type of data that can be stored in a database, ensuring data integrity and efficient storage. While specific data types can vary between different SQL database systems, there are several common data types found across most implementations:</w:t>
+      </w:r>
+    </w:p>
+    <w:p>
+      <w:pPr>
+        <w:pStyle w:val="Ttulo2"/>
+        <w:spacing w:line="276" w:lineRule="auto"/>
+        <w:jc w:val="both"/>
+        <w:rPr>
+          <w:lang w:val="en-US"/>
+        </w:rPr>
+      </w:pPr>
+    </w:p>
+    <w:p>
+      <w:pPr>
+        <w:pStyle w:val="Ttulo2"/>
+        <w:spacing w:line="276" w:lineRule="auto"/>
+        <w:jc w:val="both"/>
+        <w:rPr>
+          <w:b/>
+          <w:bCs/>
+          <w:lang w:val="en-US"/>
+        </w:rPr>
+      </w:pPr>
+      <w:r>
+        <w:rPr>
+          <w:b/>
+          <w:bCs/>
+          <w:lang w:val="en-US"/>
+        </w:rPr>
+        <w:t>Numeric Types</w:t>
+      </w:r>
+    </w:p>
+    <w:p>
+      <w:pPr>
+        <w:spacing w:line="276" w:lineRule="auto"/>
+        <w:jc w:val="both"/>
+        <w:rPr>
+          <w:lang w:val="en-US"/>
+        </w:rPr>
+      </w:pPr>
+      <w:r>
+        <w:rPr>
+          <w:lang w:val="en-US"/>
+        </w:rPr>
+        <w:t>INTEGER (or INT): A whole number without a fractional component. Sizes can vary (e.g., SMALLINT, INTEGER, BIGINT) to accommodate data size and storage efficiency.</w:t>
+      </w:r>
+    </w:p>
+    <w:p>
+      <w:pPr>
+        <w:spacing w:line="276" w:lineRule="auto"/>
+        <w:jc w:val="both"/>
+        <w:rPr>
+          <w:lang w:val="en-US"/>
+        </w:rPr>
+      </w:pPr>
+      <w:r>
+        <w:rPr>
+          <w:lang w:val="en-US"/>
+        </w:rPr>
+        <w:t>DECIMAL (or NUMERIC): Fixed-point numbers where the precision and scale can be specified. For example, DECIMAL(5,2) allows for a total of 5 digits, with 2 after the decimal point.</w:t>
+      </w:r>
+    </w:p>
+    <w:p>
+      <w:pPr>
+        <w:spacing w:line="276" w:lineRule="auto"/>
+        <w:jc w:val="both"/>
+        <w:rPr>
+          <w:lang w:val="en-US"/>
+        </w:rPr>
+      </w:pPr>
+      <w:r>
+        <w:rPr>
+          <w:lang w:val="en-US"/>
+        </w:rPr>
+        <w:t>FLOAT: Floating-point numbers, which are approximate numeric data types that can represent a wide range of values. The precision can sometimes be specified.</w:t>
+      </w:r>
+    </w:p>
+    <w:p>
+      <w:pPr>
+        <w:spacing w:line="276" w:lineRule="auto"/>
+        <w:jc w:val="both"/>
+        <w:rPr>
+          <w:lang w:val="en-US"/>
+        </w:rPr>
+      </w:pPr>
+      <w:r>
+        <w:rPr>
+          <w:lang w:val="en-US"/>
+        </w:rPr>
+        <w:t>REAL and DOUBLE PRECISION: Floating-point types with more precision than FLOAT, suitable for scientific calculations.</w:t>
+      </w:r>
+    </w:p>
+    <w:p>
+      <w:pPr>
+        <w:spacing w:line="276" w:lineRule="auto"/>
+        <w:jc w:val="both"/>
+        <w:rPr>
+          <w:lang w:val="en-US"/>
+        </w:rPr>
+      </w:pPr>
+    </w:p>
+    <w:p>
+      <w:pPr>
+        <w:spacing w:line="276" w:lineRule="auto"/>
+        <w:jc w:val="both"/>
+        <w:rPr>
+          <w:lang w:val="en-US"/>
+        </w:rPr>
+      </w:pPr>
+      <w:r>
+        <w:rPr>
+          <w:noProof/>
+        </w:rPr>
+        <w:lastRenderedPageBreak/>
+        <w:drawing>
+          <wp:inline distT="0" distB="0" distL="0" distR="0" wp14:anchorId="691C2A75" wp14:editId="20BCEFFD">
+            <wp:extent cx="5400040" cy="1905000"/>
+            <wp:effectExtent l="0" t="0" r="0" b="0"/>
+            <wp:docPr id="1391763760" name="Imagem 1" descr="Tabela&#10;&#10;Descrição gerada automaticamente"/>
+            <wp:cNvGraphicFramePr>
+              <a:graphicFrameLocks xmlns:a="http://schemas.openxmlformats.org/drawingml/2006/main" noChangeAspect="1"/>
+            </wp:cNvGraphicFramePr>
+            <a:graphic xmlns:a="http://schemas.openxmlformats.org/drawingml/2006/main">
+              <a:graphicData uri="http://schemas.openxmlformats.org/drawingml/2006/picture">
+                <pic:pic xmlns:pic="http://schemas.openxmlformats.org/drawingml/2006/picture">
+                  <pic:nvPicPr>
+                    <pic:cNvPr id="1391763760" name="Imagem 1" descr="Tabela&#10;&#10;Descrição gerada automaticamente"/>
+                    <pic:cNvPicPr/>
+                  </pic:nvPicPr>
+                  <pic:blipFill>
+                    <a:blip r:embed="rId8"/>
+                    <a:stretch>
+                      <a:fillRect/>
+                    </a:stretch>
+                  </pic:blipFill>
+                  <pic:spPr>
+                    <a:xfrm>
+                      <a:off x="0" y="0"/>
+                      <a:ext cx="5400040" cy="1905000"/>
+                    </a:xfrm>
+                    <a:prstGeom prst="rect">
+                      <a:avLst/>
+                    </a:prstGeom>
+                  </pic:spPr>
+                </pic:pic>
+              </a:graphicData>
+            </a:graphic>
+          </wp:inline>
+        </w:drawing>
+      </w:r>
+    </w:p>
+    <w:p>
+      <w:pPr>
+        <w:spacing w:line="276" w:lineRule="auto"/>
+        <w:jc w:val="both"/>
+        <w:rPr>
+          <w:lang w:val="en-US"/>
+        </w:rPr>
+      </w:pPr>
+    </w:p>
+    <w:p>
+      <w:pPr>
+        <w:pStyle w:val="Ttulo2"/>
+        <w:spacing w:line="276" w:lineRule="auto"/>
+        <w:jc w:val="both"/>
+        <w:rPr>
+          <w:b/>
+          <w:bCs/>
+          <w:lang w:val="en-US"/>
+        </w:rPr>
+      </w:pPr>
+      <w:r>
+        <w:rPr>
+          <w:b/>
+          <w:bCs/>
+          <w:lang w:val="en-US"/>
+        </w:rPr>
+        <w:t>String Types</w:t>
+      </w:r>
+    </w:p>
+    <w:p>
+      <w:pPr>
+        <w:spacing w:line="276" w:lineRule="auto"/>
+        <w:jc w:val="both"/>
+        <w:rPr>
+          <w:lang w:val="en-US"/>
+        </w:rPr>
+      </w:pPr>
+      <w:r>
+        <w:rPr>
+          <w:lang w:val="en-US"/>
+        </w:rPr>
+        <w:t>CHAR(n): A fixed-length character string with a predefined length n. If a string is shorter than the specified length, it is usually padded with spaces.</w:t>
+      </w:r>
+    </w:p>
+    <w:p>
+      <w:pPr>
+        <w:spacing w:line="276" w:lineRule="auto"/>
+        <w:jc w:val="both"/>
+        <w:rPr>
+          <w:lang w:val="en-US"/>
+        </w:rPr>
+      </w:pPr>
+      <w:r>
+        <w:rPr>
+          <w:lang w:val="en-US"/>
+        </w:rPr>
+        <w:t>VARCHAR(n): A variable-length character string with a maximum length n. It stores strings up to the specified length, using only the storage needed.</w:t>
+      </w:r>
+    </w:p>
+    <w:p>
+      <w:pPr>
+        <w:spacing w:line="276" w:lineRule="auto"/>
+        <w:jc w:val="both"/>
+        <w:rPr>
+          <w:lang w:val="en-US"/>
+        </w:rPr>
+      </w:pPr>
+      <w:r>
+        <w:rPr>
+          <w:lang w:val="en-US"/>
+        </w:rPr>
+        <w:t>TEXT: For storing large text data. The maximum size can vary by the database system.</w:t>
+      </w:r>
+    </w:p>
+    <w:p>
+      <w:pPr>
+        <w:spacing w:line="276" w:lineRule="auto"/>
+        <w:jc w:val="both"/>
+        <w:rPr>
+          <w:lang w:val="en-US"/>
+        </w:rPr>
+      </w:pPr>
+      <w:r>
+        <w:rPr>
+          <w:noProof/>
+        </w:rPr>
+        <w:drawing>
+          <wp:inline distT="0" distB="0" distL="0" distR="0" wp14:anchorId="5DDA57BF" wp14:editId="30C7CF2F">
+            <wp:extent cx="5400040" cy="2357755"/>
+            <wp:effectExtent l="0" t="0" r="0" b="4445"/>
+            <wp:docPr id="397004358" name="Imagem 1" descr="Tabela&#10;&#10;Descrição gerada automaticamente com confiança média"/>
+            <wp:cNvGraphicFramePr>
+              <a:graphicFrameLocks xmlns:a="http://schemas.openxmlformats.org/drawingml/2006/main" noChangeAspect="1"/>
+            </wp:cNvGraphicFramePr>
+            <a:graphic xmlns:a="http://schemas.openxmlformats.org/drawingml/2006/main">
+              <a:graphicData uri="http://schemas.openxmlformats.org/drawingml/2006/picture">
+                <pic:pic xmlns:pic="http://schemas.openxmlformats.org/drawingml/2006/picture">
+                  <pic:nvPicPr>
+                    <pic:cNvPr id="397004358" name="Imagem 1" descr="Tabela&#10;&#10;Descrição gerada automaticamente com confiança média"/>
+                    <pic:cNvPicPr/>
+                  </pic:nvPicPr>
+                  <pic:blipFill>
+                    <a:blip r:embed="rId9"/>
+                    <a:stretch>
+                      <a:fillRect/>
+                    </a:stretch>
+                  </pic:blipFill>
+                  <pic:spPr>
+                    <a:xfrm>
+                      <a:off x="0" y="0"/>
+                      <a:ext cx="5400040" cy="2357755"/>
+                    </a:xfrm>
+                    <a:prstGeom prst="rect">
+                      <a:avLst/>
+                    </a:prstGeom>
+                  </pic:spPr>
+                </pic:pic>
+              </a:graphicData>
+            </a:graphic>
+          </wp:inline>
+        </w:drawing>
+      </w:r>
+    </w:p>
+    <w:p>
+      <w:pPr>
+        <w:spacing w:line="276" w:lineRule="auto"/>
+        <w:jc w:val="both"/>
+        <w:rPr>
+          <w:lang w:val="en-US"/>
+        </w:rPr>
+      </w:pPr>
+    </w:p>
+    <w:p>
+      <w:pPr>
+        <w:pStyle w:val="Ttulo2"/>
+        <w:rPr>
+          <w:b/>
+          <w:bCs/>
+          <w:lang w:val="en-US"/>
+        </w:rPr>
+      </w:pPr>
+      <w:r>
+        <w:rPr>
+          <w:b/>
+          <w:bCs/>
+          <w:lang w:val="en-US"/>
+        </w:rPr>
+        <w:t>Date and Time Types</w:t>
+      </w:r>
+    </w:p>
+    <w:p>
+      <w:pPr>
+        <w:spacing w:line="276" w:lineRule="auto"/>
+        <w:jc w:val="both"/>
+        <w:rPr>
+          <w:lang w:val="en-US"/>
+        </w:rPr>
+      </w:pPr>
+      <w:r>
+        <w:rPr>
+          <w:lang w:val="en-US"/>
+        </w:rPr>
+        <w:t>DATE: Stores date values including year, month, and day.</w:t>
+      </w:r>
+    </w:p>
+    <w:p>
+      <w:pPr>
+        <w:spacing w:line="276" w:lineRule="auto"/>
+        <w:jc w:val="both"/>
+        <w:rPr>
+          <w:lang w:val="en-US"/>
+        </w:rPr>
+      </w:pPr>
+      <w:r>
+        <w:rPr>
+          <w:lang w:val="en-US"/>
+        </w:rPr>
+        <w:t>TIME: Stores time of day values.</w:t>
+      </w:r>
+    </w:p>
+    <w:p>
+      <w:pPr>
+        <w:spacing w:line="276" w:lineRule="auto"/>
+        <w:jc w:val="both"/>
+        <w:rPr>
+          <w:lang w:val="en-US"/>
+        </w:rPr>
+      </w:pPr>
+      <w:r>
+        <w:rPr>
+          <w:lang w:val="en-US"/>
+        </w:rPr>
+        <w:t>DATETIME or TIMESTAMP: Stores both date and time values. TIMESTAMP often includes time zone information or is used for recording when data was added or updated in the database.</w:t>
+      </w:r>
+    </w:p>
+    <w:p>
+      <w:pPr>
+        <w:spacing w:line="276" w:lineRule="auto"/>
+        <w:jc w:val="both"/>
+        <w:rPr>
+          <w:lang w:val="en-US"/>
+        </w:rPr>
+      </w:pPr>
+    </w:p>
+    <w:p>
+      <w:pPr>
+        <w:spacing w:line="276" w:lineRule="auto"/>
+        <w:jc w:val="both"/>
+        <w:rPr>
+          <w:lang w:val="en-US"/>
+        </w:rPr>
+      </w:pPr>
+      <w:r>
+        <w:rPr>
+          <w:noProof/>
+        </w:rPr>
+        <w:lastRenderedPageBreak/>
+        <w:drawing>
+          <wp:inline distT="0" distB="0" distL="0" distR="0" wp14:anchorId="47300BC8" wp14:editId="4567D190">
+            <wp:extent cx="5400040" cy="1958340"/>
+            <wp:effectExtent l="0" t="0" r="0" b="3810"/>
+            <wp:docPr id="482684763" name="Imagem 1" descr="Tabela&#10;&#10;Descrição gerada automaticamente"/>
+            <wp:cNvGraphicFramePr>
+              <a:graphicFrameLocks xmlns:a="http://schemas.openxmlformats.org/drawingml/2006/main" noChangeAspect="1"/>
+            </wp:cNvGraphicFramePr>
+            <a:graphic xmlns:a="http://schemas.openxmlformats.org/drawingml/2006/main">
+              <a:graphicData uri="http://schemas.openxmlformats.org/drawingml/2006/picture">
+                <pic:pic xmlns:pic="http://schemas.openxmlformats.org/drawingml/2006/picture">
+                  <pic:nvPicPr>
+                    <pic:cNvPr id="482684763" name="Imagem 1" descr="Tabela&#10;&#10;Descrição gerada automaticamente"/>
+                    <pic:cNvPicPr/>
+                  </pic:nvPicPr>
+                  <pic:blipFill>
+                    <a:blip r:embed="rId10"/>
+                    <a:stretch>
+                      <a:fillRect/>
+                    </a:stretch>
+                  </pic:blipFill>
+                  <pic:spPr>
+                    <a:xfrm>
+                      <a:off x="0" y="0"/>
+                      <a:ext cx="5400040" cy="1958340"/>
+                    </a:xfrm>
+                    <a:prstGeom prst="rect">
+                      <a:avLst/>
+                    </a:prstGeom>
+                  </pic:spPr>
+                </pic:pic>
+              </a:graphicData>
+            </a:graphic>
+          </wp:inline>
+        </w:drawing>
+      </w:r>
+    </w:p>
+    <w:p>
+      <w:pPr>
+        <w:spacing w:line="276" w:lineRule="auto"/>
+        <w:jc w:val="both"/>
+        <w:rPr>
+          <w:lang w:val="en-US"/>
+        </w:rPr>
+      </w:pPr>
+    </w:p>
+    <w:p>
+      <w:pPr>
+        <w:pStyle w:val="Ttulo2"/>
+        <w:spacing w:line="276" w:lineRule="auto"/>
+        <w:jc w:val="both"/>
+        <w:rPr>
+          <w:b/>
+          <w:bCs/>
+          <w:lang w:val="en-US"/>
+        </w:rPr>
+      </w:pPr>
+      <w:r>
+        <w:rPr>
+          <w:b/>
+          <w:bCs/>
+          <w:lang w:val="en-US"/>
+        </w:rPr>
+        <w:t>Binary Types</w:t>
+      </w:r>
+    </w:p>
+    <w:p>
+      <w:pPr>
+        <w:spacing w:line="276" w:lineRule="auto"/>
+        <w:jc w:val="both"/>
+        <w:rPr>
+          <w:lang w:val="en-US"/>
+        </w:rPr>
+      </w:pPr>
+      <w:r>
+        <w:rPr>
+          <w:lang w:val="en-US"/>
+        </w:rPr>
+        <w:t>BINARY(n): Similar to CHAR(n) but stores binary bytes.</w:t>
+      </w:r>
+    </w:p>
+    <w:p>
+      <w:pPr>
+        <w:spacing w:line="276" w:lineRule="auto"/>
+        <w:jc w:val="both"/>
+        <w:rPr>
+          <w:lang w:val="en-US"/>
+        </w:rPr>
+      </w:pPr>
+      <w:r>
+        <w:rPr>
+          <w:lang w:val="en-US"/>
+        </w:rPr>
+        <w:t>VARBINARY(n): Similar to VARCHAR(n) but for variable-length binary data.</w:t>
+      </w:r>
+    </w:p>
+    <w:p>
+      <w:pPr>
+        <w:spacing w:line="276" w:lineRule="auto"/>
+        <w:jc w:val="both"/>
+        <w:rPr>
+          <w:lang w:val="en-US"/>
+        </w:rPr>
+      </w:pPr>
+      <w:r>
+        <w:rPr>
+          <w:lang w:val="en-US"/>
+        </w:rPr>
+        <w:t>BLOB: For Binary Large Objects, such as images or other multimedia files.</w:t>
+      </w:r>
+    </w:p>
+    <w:p>
+      <w:pPr>
+        <w:spacing w:line="276" w:lineRule="auto"/>
+        <w:jc w:val="both"/>
+        <w:rPr>
+          <w:lang w:val="en-US"/>
+        </w:rPr>
+      </w:pPr>
+    </w:p>
+    <w:p>
+      <w:pPr>
+        <w:pStyle w:val="Ttulo2"/>
+        <w:spacing w:line="276" w:lineRule="auto"/>
+        <w:jc w:val="both"/>
+        <w:rPr>
+          <w:b/>
+          <w:bCs/>
+          <w:lang w:val="en-US"/>
+        </w:rPr>
+      </w:pPr>
+      <w:r>
+        <w:rPr>
+          <w:b/>
+          <w:bCs/>
+          <w:lang w:val="en-US"/>
+        </w:rPr>
+        <w:t>Boolean Type</w:t>
+      </w:r>
+    </w:p>
+    <w:p>
+      <w:pPr>
+        <w:spacing w:line="276" w:lineRule="auto"/>
+        <w:jc w:val="both"/>
+        <w:rPr>
+          <w:lang w:val="en-US"/>
+        </w:rPr>
+      </w:pPr>
+      <w:r>
+        <w:rPr>
+          <w:lang w:val="en-US"/>
+        </w:rPr>
+        <w:t>BOOLEAN: Stores TRUE or FALSE values.</w:t>
+      </w:r>
+    </w:p>
+    <w:p>
+      <w:pPr>
+        <w:spacing w:line="276" w:lineRule="auto"/>
+        <w:jc w:val="both"/>
+        <w:rPr>
+          <w:lang w:val="en-US"/>
+        </w:rPr>
+      </w:pPr>
+    </w:p>
+    <w:p>
+      <w:pPr>
+        <w:pStyle w:val="Ttulo2"/>
+        <w:spacing w:line="276" w:lineRule="auto"/>
+        <w:jc w:val="both"/>
+        <w:rPr>
+          <w:b/>
+          <w:bCs/>
+          <w:lang w:val="en-US"/>
+        </w:rPr>
+      </w:pPr>
+      <w:r>
+        <w:rPr>
+          <w:b/>
+          <w:bCs/>
+          <w:lang w:val="en-US"/>
+        </w:rPr>
+        <w:t>Other Common Types</w:t>
+      </w:r>
+    </w:p>
+    <w:p>
+      <w:pPr>
+        <w:spacing w:line="276" w:lineRule="auto"/>
+        <w:jc w:val="both"/>
+        <w:rPr>
+          <w:lang w:val="en-US"/>
+        </w:rPr>
+      </w:pPr>
+      <w:r>
+        <w:rPr>
+          <w:lang w:val="en-US"/>
+        </w:rPr>
+        <w:t>ENUM: A string object that can have only one value, chosen from a list of possible values.</w:t>
+      </w:r>
+    </w:p>
+    <w:p>
+      <w:pPr>
+        <w:spacing w:line="276" w:lineRule="auto"/>
+        <w:jc w:val="both"/>
+        <w:rPr>
+          <w:lang w:val="en-US"/>
+        </w:rPr>
+      </w:pPr>
+      <w:r>
+        <w:rPr>
+          <w:lang w:val="en-US"/>
+        </w:rPr>
+        <w:t>SET: Similar to ENUM but can store multiple values from a predefined list.</w:t>
+      </w:r>
+    </w:p>
+    <w:p>
+      <w:pPr>
+        <w:spacing w:line="276" w:lineRule="auto"/>
+        <w:jc w:val="both"/>
+        <w:rPr>
+          <w:lang w:val="en-US"/>
+        </w:rPr>
+      </w:pPr>
+    </w:p>
+    <w:p>
+      <w:pPr>
+        <w:pStyle w:val="Ttulo2"/>
+        <w:spacing w:line="276" w:lineRule="auto"/>
+        <w:jc w:val="both"/>
+        <w:rPr>
+          <w:b/>
+          <w:bCs/>
+          <w:lang w:val="en-US"/>
+        </w:rPr>
+      </w:pPr>
+      <w:r>
+        <w:rPr>
+          <w:b/>
+          <w:bCs/>
+          <w:lang w:val="en-US"/>
+        </w:rPr>
+        <w:t>Specialized Types</w:t>
+      </w:r>
+    </w:p>
+    <w:p>
+      <w:pPr>
+        <w:spacing w:line="276" w:lineRule="auto"/>
+        <w:jc w:val="both"/>
+        <w:rPr>
+          <w:lang w:val="en-US"/>
+        </w:rPr>
+      </w:pPr>
+      <w:r>
+        <w:rPr>
+          <w:lang w:val="en-US"/>
+        </w:rPr>
+        <w:t>Some SQL systems support more specialized types, such as:</w:t>
+      </w:r>
+    </w:p>
+    <w:p>
+      <w:pPr>
+        <w:spacing w:line="276" w:lineRule="auto"/>
+        <w:jc w:val="both"/>
+        <w:rPr>
+          <w:lang w:val="en-US"/>
+        </w:rPr>
+      </w:pPr>
+      <w:r>
+        <w:rPr>
+          <w:lang w:val="en-US"/>
+        </w:rPr>
+        <w:t>JSON for storing JSON data.</w:t>
+      </w:r>
+    </w:p>
+    <w:p>
+      <w:pPr>
+        <w:spacing w:line="276" w:lineRule="auto"/>
+        <w:jc w:val="both"/>
+        <w:rPr>
+          <w:lang w:val="en-US"/>
+        </w:rPr>
+      </w:pPr>
+      <w:r>
+        <w:rPr>
+          <w:lang w:val="en-US"/>
+        </w:rPr>
+        <w:t>ARRAY or XML for storing array or XML data, respectively.</w:t>
+      </w:r>
+    </w:p>
+    <w:p>
+      <w:pPr>
+        <w:spacing w:line="276" w:lineRule="auto"/>
+        <w:jc w:val="both"/>
+        <w:rPr>
+          <w:lang w:val="en-US"/>
+        </w:rPr>
+      </w:pPr>
+      <w:r>
+        <w:rPr>
+          <w:lang w:val="en-US"/>
+        </w:rPr>
+        <w:t>Geospatial data types like GEOMETRY or POINT, used in databases that support spatial and GIS data.</w:t>
+      </w:r>
+    </w:p>
+    <w:p>
+      <w:pPr>
+        <w:jc w:val="both"/>
+        <w:rPr>
+          <w:lang w:val="en-US"/>
+        </w:rPr>
+      </w:pPr>
+      <w:r>
+        <w:rPr>
+          <w:noProof/>
+        </w:rPr>
+        <w:lastRenderedPageBreak/>
+        <w:drawing>
+          <wp:inline distT="0" distB="0" distL="0" distR="0" wp14:anchorId="12B3AD9A" wp14:editId="7F721DDF">
+            <wp:extent cx="5400040" cy="2065655"/>
+            <wp:effectExtent l="0" t="0" r="0" b="0"/>
+            <wp:docPr id="661706624" name="Imagem 1" descr="Interface gráfica do usuário, Texto, Aplicativo, Email&#10;&#10;Descrição gerada automaticamente"/>
+            <wp:cNvGraphicFramePr>
+              <a:graphicFrameLocks xmlns:a="http://schemas.openxmlformats.org/drawingml/2006/main" noChangeAspect="1"/>
+            </wp:cNvGraphicFramePr>
+            <a:graphic xmlns:a="http://schemas.openxmlformats.org/drawingml/2006/main">
+              <a:graphicData uri="http://schemas.openxmlformats.org/drawingml/2006/picture">
+                <pic:pic xmlns:pic="http://schemas.openxmlformats.org/drawingml/2006/picture">
+                  <pic:nvPicPr>
+                    <pic:cNvPr id="661706624" name="Imagem 1" descr="Interface gráfica do usuário, Texto, Aplicativo, Email&#10;&#10;Descrição gerada automaticamente"/>
+                    <pic:cNvPicPr/>
+                  </pic:nvPicPr>
+                  <pic:blipFill>
+                    <a:blip r:embed="rId11"/>
+                    <a:stretch>
+                      <a:fillRect/>
+                    </a:stretch>
+                  </pic:blipFill>
+                  <pic:spPr>
+                    <a:xfrm>
+                      <a:off x="0" y="0"/>
+                      <a:ext cx="5400040" cy="2065655"/>
+                    </a:xfrm>
+                    <a:prstGeom prst="rect">
+                      <a:avLst/>
+                    </a:prstGeom>
+                  </pic:spPr>
+                </pic:pic>
+              </a:graphicData>
+            </a:graphic>
+          </wp:inline>
+        </w:drawing>
+      </w:r>
+    </w:p>
+    <w:p>
+      <w:pPr>
+        <w:jc w:val="both"/>
+        <w:rPr>
+          <w:lang w:val="en-US"/>
+        </w:rPr>
+      </w:pPr>
+      <w:r>
+        <w:rPr>
+          <w:noProof/>
+        </w:rPr>
+        <w:drawing>
+          <wp:inline distT="0" distB="0" distL="0" distR="0" wp14:anchorId="65E199D6" wp14:editId="60A822FD">
+            <wp:extent cx="5400040" cy="2097405"/>
+            <wp:effectExtent l="0" t="0" r="0" b="0"/>
+            <wp:docPr id="144669019" name="Imagem 1" descr="Texto&#10;&#10;Descrição gerada automaticamente"/>
+            <wp:cNvGraphicFramePr>
+              <a:graphicFrameLocks xmlns:a="http://schemas.openxmlformats.org/drawingml/2006/main" noChangeAspect="1"/>
+            </wp:cNvGraphicFramePr>
+            <a:graphic xmlns:a="http://schemas.openxmlformats.org/drawingml/2006/main">
+              <a:graphicData uri="http://schemas.openxmlformats.org/drawingml/2006/picture">
+                <pic:pic xmlns:pic="http://schemas.openxmlformats.org/drawingml/2006/picture">
+                  <pic:nvPicPr>
+                    <pic:cNvPr id="144669019" name="Imagem 1" descr="Texto&#10;&#10;Descrição gerada automaticamente"/>
+                    <pic:cNvPicPr/>
+                  </pic:nvPicPr>
+                  <pic:blipFill>
+                    <a:blip r:embed="rId12"/>
+                    <a:stretch>
+                      <a:fillRect/>
+                    </a:stretch>
+                  </pic:blipFill>
+                  <pic:spPr>
+                    <a:xfrm>
+                      <a:off x="0" y="0"/>
+                      <a:ext cx="5400040" cy="2097405"/>
+                    </a:xfrm>
+                    <a:prstGeom prst="rect">
+                      <a:avLst/>
+                    </a:prstGeom>
+                  </pic:spPr>
+                </pic:pic>
+              </a:graphicData>
+            </a:graphic>
+          </wp:inline>
+        </w:drawing>
+      </w:r>
+    </w:p>
+    <w:p>
+      <w:pPr>
+        <w:jc w:val="both"/>
+        <w:rPr>
+          <w:lang w:val="en-US"/>
+        </w:rPr>
+      </w:pPr>
+    </w:p>
+    <w:p>
+      <w:pPr>
+        <w:pStyle w:val="Ttulo1"/>
+        <w:rPr>
+          <w:lang w:val="en-US"/>
+        </w:rPr>
+      </w:pPr>
+      <w:r>
+        <w:rPr>
+          <w:lang w:val="en-US"/>
+        </w:rPr>
+        <w:t>Formatting Date Values with MySQL</w:t>
+      </w:r>
+    </w:p>
+    <w:p>
+      <w:pPr>
+        <w:rPr>
+          <w:lang w:val="en-US"/>
+        </w:rPr>
+      </w:pPr>
+    </w:p>
+    <w:p>
+      <w:pPr>
+        <w:rPr>
+          <w:lang w:val="en-US"/>
+        </w:rPr>
+      </w:pPr>
+      <w:r>
+        <w:rPr>
+          <w:lang w:val="en-US"/>
+        </w:rPr>
+        <w:t>In MySQL, dates and times are formatted using specific string formats, primarily following the ISO 8601 standard for date and time representation. Here are the standard formats for date and time types in MySQL:</w:t>
+      </w:r>
+    </w:p>
+    <w:p>
+      <w:pPr>
+        <w:rPr>
+          <w:lang w:val="en-US"/>
+        </w:rPr>
+      </w:pPr>
+    </w:p>
+    <w:p>
+      <w:pPr>
+        <w:rPr>
+          <w:lang w:val="en-US"/>
+        </w:rPr>
+      </w:pPr>
+      <w:r>
+        <w:rPr>
+          <w:lang w:val="en-US"/>
+        </w:rPr>
+        <w:t>DATE</w:t>
+      </w:r>
+    </w:p>
+    <w:p>
+      <w:pPr>
+        <w:rPr>
+          <w:lang w:val="en-US"/>
+        </w:rPr>
+      </w:pPr>
+      <w:r>
+        <w:rPr>
+          <w:lang w:val="en-US"/>
+        </w:rPr>
+        <w:t>Format: YYYY-MM-DD</w:t>
+      </w:r>
+    </w:p>
+    <w:p>
+      <w:pPr>
+        <w:rPr>
+          <w:lang w:val="en-US"/>
+        </w:rPr>
+      </w:pPr>
+      <w:r>
+        <w:rPr>
+          <w:lang w:val="en-US"/>
+        </w:rPr>
+        <w:t>Example: 2023-03-15 represents March 15, 2023.</w:t>
+      </w:r>
+    </w:p>
+    <w:p>
+      <w:pPr>
+        <w:rPr>
+          <w:lang w:val="en-US"/>
+        </w:rPr>
+      </w:pPr>
+      <w:r>
+        <w:rPr>
+          <w:lang w:val="en-US"/>
+        </w:rPr>
+        <w:t>TIME</w:t>
+      </w:r>
+    </w:p>
+    <w:p>
+      <w:pPr>
+        <w:rPr>
+          <w:lang w:val="en-US"/>
+        </w:rPr>
+      </w:pPr>
+      <w:r>
+        <w:rPr>
+          <w:lang w:val="en-US"/>
+        </w:rPr>
+        <w:t>Format: HH:MM:SS</w:t>
+      </w:r>
+    </w:p>
+    <w:p>
+      <w:pPr>
+        <w:rPr>
+          <w:lang w:val="en-US"/>
+        </w:rPr>
+      </w:pPr>
+      <w:r>
+        <w:rPr>
+          <w:lang w:val="en-US"/>
+        </w:rPr>
+        <w:t>Example: 14:25:30 represents 2:25 PM and 30 seconds.</w:t>
+      </w:r>
+    </w:p>
+    <w:p>
+      <w:pPr>
+        <w:rPr>
+          <w:lang w:val="en-US"/>
+        </w:rPr>
+      </w:pPr>
+      <w:r>
+        <w:rPr>
+          <w:lang w:val="en-US"/>
+        </w:rPr>
+        <w:t>DATETIME</w:t>
+      </w:r>
+    </w:p>
+    <w:p>
+      <w:pPr>
+        <w:rPr>
+          <w:lang w:val="en-US"/>
+        </w:rPr>
+      </w:pPr>
+      <w:r>
+        <w:rPr>
+          <w:lang w:val="en-US"/>
+        </w:rPr>
+        <w:t>Format: YYYY-MM-DD HH:MM:SS</w:t>
+      </w:r>
+    </w:p>
+    <w:p>
+      <w:pPr>
+        <w:rPr>
+          <w:lang w:val="en-US"/>
+        </w:rPr>
+      </w:pPr>
+      <w:r>
+        <w:rPr>
+          <w:lang w:val="en-US"/>
+        </w:rPr>
+        <w:t>Example: 2023-03-15 14:25:30 represents March 15, 2023, at 2:25 PM and 30 seconds.</w:t>
+      </w:r>
+    </w:p>
+    <w:p>
+      <w:pPr>
+        <w:rPr>
+          <w:lang w:val="en-US"/>
+        </w:rPr>
+      </w:pPr>
+      <w:r>
+        <w:rPr>
+          <w:lang w:val="en-US"/>
+        </w:rPr>
+        <w:lastRenderedPageBreak/>
+        <w:t>TIMESTAMP</w:t>
+      </w:r>
+    </w:p>
+    <w:p>
+      <w:pPr>
+        <w:rPr>
+          <w:lang w:val="en-US"/>
+        </w:rPr>
+      </w:pPr>
+      <w:r>
+        <w:rPr>
+          <w:lang w:val="en-US"/>
+        </w:rPr>
+        <w:t>Format: YYYY-MM-DD HH:MM:SS</w:t>
+      </w:r>
+    </w:p>
+    <w:p>
+      <w:pPr>
+        <w:rPr>
+          <w:lang w:val="en-US"/>
+        </w:rPr>
+      </w:pPr>
+      <w:r>
+        <w:rPr>
+          <w:lang w:val="en-US"/>
+        </w:rPr>
+        <w:t>Example: 2023-03-15 14:25:30 represents March 15, 2023, at 2:25 PM and 30 seconds. It’s similar to DATETIME, but TIMESTAMP values are converted from the current time zone to UTC for storage, and from UTC to the current time zone for retrieval.</w:t>
+      </w:r>
+    </w:p>
+    <w:p>
+      <w:pPr>
+        <w:rPr>
+          <w:lang w:val="en-US"/>
+        </w:rPr>
+      </w:pPr>
+      <w:r>
+        <w:rPr>
+          <w:lang w:val="en-US"/>
+        </w:rPr>
+        <w:t>YEAR</w:t>
+      </w:r>
+    </w:p>
+    <w:p>
+      <w:pPr>
+        <w:rPr>
+          <w:lang w:val="en-US"/>
+        </w:rPr>
+      </w:pPr>
+      <w:r>
+        <w:rPr>
+          <w:lang w:val="en-US"/>
+        </w:rPr>
+        <w:t>Format: YYYY</w:t>
+      </w:r>
+    </w:p>
+    <w:p>
+      <w:pPr>
+        <w:rPr>
+          <w:lang w:val="en-US"/>
+        </w:rPr>
+      </w:pPr>
+      <w:r>
+        <w:rPr>
+          <w:lang w:val="en-US"/>
+        </w:rPr>
+        <w:t>Example: 2023 represents the year 2023.</w:t>
+      </w:r>
+    </w:p>
+    <w:p>
+      <w:pPr>
+        <w:rPr>
+          <w:lang w:val="en-US"/>
+        </w:rPr>
+      </w:pPr>
+      <w:r>
+        <w:rPr>
+          <w:lang w:val="en-US"/>
+        </w:rPr>
+        <w:t>MySQL also supports fractional seconds for TIME, DATETIME, and TIMESTAMP types, allowing for more precise time measurements. When fractional seconds are used, the format is extended with a period followed by the fractional part, like HH:MM:SS[.fraction]. For example, 2023-03-15 14:25:30.123456 would represent March 15, 2023, at 2:25 PM, 30 seconds, and 123456 microseconds.</w:t>
+      </w:r>
+    </w:p>
+    <w:p>
+      <w:pPr>
+        <w:rPr>
+          <w:lang w:val="en-US"/>
+        </w:rPr>
+      </w:pPr>
+    </w:p>
+    <w:p>
+      <w:pPr>
+        <w:rPr>
+          <w:lang w:val="en-US"/>
+        </w:rPr>
+      </w:pPr>
+      <w:r>
+        <w:rPr>
+          <w:lang w:val="en-US"/>
+        </w:rPr>
+        <w:t>When working with dates and times in MySQL, you can use various functions to format, extract, and manipulate these values. For instance, the DATE_FORMAT() function allows you to format date and time values into different formats according to your needs, while STR_TO_DATE() can convert string representations into date/time values.</w:t>
+      </w:r>
+    </w:p>
+    <w:p>
+      <w:pPr>
+        <w:rPr>
+          <w:lang w:val="en-US"/>
+        </w:rPr>
+      </w:pPr>
+    </w:p>
+    <w:p>
+      <w:pPr>
+        <w:rPr>
+          <w:lang w:val="en-US"/>
+        </w:rPr>
+      </w:pPr>
+      <w:r>
+        <w:rPr>
+          <w:lang w:val="en-US"/>
+        </w:rPr>
+        <w:t>It's important to use these standard formats when inserting or updating date and time values in MySQL to ensure the data is stored correctly and to avoid potential errors or unexpected behavior.</w:t>
+      </w:r>
+    </w:p>
+    <w:p>
+      <w:pPr>
+        <w:rPr>
+          <w:lang w:val="en-US"/>
+        </w:rPr>
+      </w:pPr>
+    </w:p>
+    <w:p>
+      <w:pPr>
+        <w:rPr>
+          <w:lang w:val="en-US"/>
+        </w:rPr>
+      </w:pPr>
+      <w:r>
+        <w:rPr>
+          <w:noProof/>
+        </w:rPr>
+        <w:drawing>
+          <wp:inline distT="0" distB="0" distL="0" distR="0" wp14:anchorId="3290F2DA" wp14:editId="2583C2C8">
+            <wp:extent cx="5400040" cy="1671320"/>
+            <wp:effectExtent l="0" t="0" r="0" b="5080"/>
+            <wp:docPr id="1771144555" name="Imagem 1" descr="Interface gráfica do usuário, Texto&#10;&#10;Descrição gerada automaticamente"/>
+            <wp:cNvGraphicFramePr>
+              <a:graphicFrameLocks xmlns:a="http://schemas.openxmlformats.org/drawingml/2006/main" noChangeAspect="1"/>
+            </wp:cNvGraphicFramePr>
+            <a:graphic xmlns:a="http://schemas.openxmlformats.org/drawingml/2006/main">
+              <a:graphicData uri="http://schemas.openxmlformats.org/drawingml/2006/picture">
+                <pic:pic xmlns:pic="http://schemas.openxmlformats.org/drawingml/2006/picture">
+                  <pic:nvPicPr>
+                    <pic:cNvPr id="1771144555" name="Imagem 1" descr="Interface gráfica do usuário, Texto&#10;&#10;Descrição gerada automaticamente"/>
+                    <pic:cNvPicPr/>
+                  </pic:nvPicPr>
+                  <pic:blipFill>
+                    <a:blip r:embed="rId13"/>
+                    <a:stretch>
+                      <a:fillRect/>
+                    </a:stretch>
+                  </pic:blipFill>
+                  <pic:spPr>
+                    <a:xfrm>
+                      <a:off x="0" y="0"/>
+                      <a:ext cx="5400040" cy="1671320"/>
+                    </a:xfrm>
+                    <a:prstGeom prst="rect">
+                      <a:avLst/>
+                    </a:prstGeom>
+                  </pic:spPr>
+                </pic:pic>
+              </a:graphicData>
+            </a:graphic>
+          </wp:inline>
+        </w:drawing>
+      </w:r>
+    </w:p>
+    <w:p>
+      <w:pPr>
+        <w:rPr>
+          <w:lang w:val="en-US"/>
+        </w:rPr>
+      </w:pPr>
+    </w:p>
+    <w:p>
+      <w:pPr>
+        <w:rPr>
+          <w:lang w:val="en-US"/>
+        </w:rPr>
+      </w:pPr>
+      <w:r>
+        <w:rPr>
+          <w:noProof/>
+        </w:rPr>
+        <w:lastRenderedPageBreak/>
+        <w:drawing>
+          <wp:inline distT="0" distB="0" distL="0" distR="0" wp14:anchorId="54CE5591" wp14:editId="242A7B7C">
+            <wp:extent cx="5400040" cy="2192655"/>
+            <wp:effectExtent l="0" t="0" r="0" b="0"/>
+            <wp:docPr id="49994298" name="Imagem 1" descr="Interface gráfica do usuário, Tabela&#10;&#10;Descrição gerada automaticamente"/>
+            <wp:cNvGraphicFramePr>
+              <a:graphicFrameLocks xmlns:a="http://schemas.openxmlformats.org/drawingml/2006/main" noChangeAspect="1"/>
+            </wp:cNvGraphicFramePr>
+            <a:graphic xmlns:a="http://schemas.openxmlformats.org/drawingml/2006/main">
+              <a:graphicData uri="http://schemas.openxmlformats.org/drawingml/2006/picture">
+                <pic:pic xmlns:pic="http://schemas.openxmlformats.org/drawingml/2006/picture">
+                  <pic:nvPicPr>
+                    <pic:cNvPr id="49994298" name="Imagem 1" descr="Interface gráfica do usuário, Tabela&#10;&#10;Descrição gerada automaticamente"/>
+                    <pic:cNvPicPr/>
+                  </pic:nvPicPr>
+                  <pic:blipFill>
+                    <a:blip r:embed="rId14"/>
+                    <a:stretch>
+                      <a:fillRect/>
+                    </a:stretch>
+                  </pic:blipFill>
+                  <pic:spPr>
+                    <a:xfrm>
+                      <a:off x="0" y="0"/>
+                      <a:ext cx="5400040" cy="2192655"/>
+                    </a:xfrm>
+                    <a:prstGeom prst="rect">
+                      <a:avLst/>
+                    </a:prstGeom>
+                  </pic:spPr>
+                </pic:pic>
+              </a:graphicData>
+            </a:graphic>
+          </wp:inline>
+        </w:drawing>
+      </w:r>
     </w:p>
     <w:sectPr>
       <w:pgSz w:w="11906" w:h="16838"/>

</xml_diff>

<commit_message>
adição de mais aulas relacionadas a join
</commit_message>
<xml_diff>
--- a/docs/introduction_to_sql.docx
+++ b/docs/introduction_to_sql.docx
@@ -165,7 +165,21 @@
         <w:rPr>
           <w:lang w:val="en-US"/>
         </w:rPr>
-        <w:t xml:space="preserve"> This command is used to delete objects from the database. For example, DROP TABLE is used to delete a table and all of its data.</w:t>
+        <w:t xml:space="preserve"> This command is used to delete objects from the database. For example, DROP TABLE is used to delete a table and </w:t>
+      </w:r>
+      <w:proofErr w:type="gramStart"/>
+      <w:r>
+        <w:rPr>
+          <w:lang w:val="en-US"/>
+        </w:rPr>
+        <w:t>all of</w:t>
+      </w:r>
+      <w:proofErr w:type="gramEnd"/>
+      <w:r>
+        <w:rPr>
+          <w:lang w:val="en-US"/>
+        </w:rPr>
+        <w:t xml:space="preserve"> its data.</w:t>
       </w:r>
     </w:p>
     <w:p>
@@ -753,7 +767,21 @@
         <w:rPr>
           <w:lang w:val="en-US"/>
         </w:rPr>
-        <w:t>SQL Keywords: Generally, SQL keywords (like SELECT, INSERT, UPDATE, DELETE, FROM, WHERE, etc.) are not case-sensitive. This means you can write your SQL statements with keywords in uppercase, lowercase, or mixed case, and they will function the same. For readability and convention, SQL keywords are often written in uppercase.</w:t>
+        <w:t xml:space="preserve">SQL Keywords: Generally, SQL keywords (like SELECT, INSERT, UPDATE, DELETE, FROM, </w:t>
+      </w:r>
+      <w:proofErr w:type="gramStart"/>
+      <w:r>
+        <w:rPr>
+          <w:lang w:val="en-US"/>
+        </w:rPr>
+        <w:t>WHERE,</w:t>
+      </w:r>
+      <w:proofErr w:type="gramEnd"/>
+      <w:r>
+        <w:rPr>
+          <w:lang w:val="en-US"/>
+        </w:rPr>
+        <w:t xml:space="preserve"> etc.) are not case-sensitive. This means you can write your SQL statements with keywords in uppercase, lowercase, or mixed case, and they will function the same. For readability and convention, SQL keywords are often written in uppercase.</w:t>
       </w:r>
     </w:p>
     <w:p>
@@ -784,7 +812,21 @@
         <w:rPr>
           <w:lang w:val="en-US"/>
         </w:rPr>
-        <w:t>Identifiers (Table and Column Names): The case sensitivity of identifiers, such as table names and column names, depends on the database system's configuration and the operating system of the database server. For example:</w:t>
+        <w:t xml:space="preserve">Identifiers (Table and Column Names): The case sensitivity of identifiers, such as table names and column </w:t>
+      </w:r>
+      <w:proofErr w:type="gramStart"/>
+      <w:r>
+        <w:rPr>
+          <w:lang w:val="en-US"/>
+        </w:rPr>
+        <w:t>names</w:t>
+      </w:r>
+      <w:proofErr w:type="gramEnd"/>
+      <w:r>
+        <w:rPr>
+          <w:lang w:val="en-US"/>
+        </w:rPr>
+        <w:t>, depends on the database system's configuration and the operating system of the database server. For example:</w:t>
       </w:r>
     </w:p>
     <w:p>
@@ -1148,7 +1190,21 @@
         <w:rPr>
           <w:lang w:val="en-US"/>
         </w:rPr>
-        <w:t>Distributed Databases: These are spread across multiple physical locations, either spread across different networks or regions. They are designed to provide high availability, scalability, and reliability by distributing data and load across multiple servers (e.g., Cassandra, CockroachDB).</w:t>
+        <w:t xml:space="preserve">Distributed Databases: These are spread across multiple physical locations, either spread across different networks or regions. They are designed to provide high availability, scalability, and reliability by distributing data and load across multiple servers (e.g., Cassandra, </w:t>
+      </w:r>
+      <w:proofErr w:type="spellStart"/>
+      <w:r>
+        <w:rPr>
+          <w:lang w:val="en-US"/>
+        </w:rPr>
+        <w:t>CockroachDB</w:t>
+      </w:r>
+      <w:proofErr w:type="spellEnd"/>
+      <w:r>
+        <w:rPr>
+          <w:lang w:val="en-US"/>
+        </w:rPr>
+        <w:t>).</w:t>
       </w:r>
     </w:p>
     <w:p>
@@ -1184,7 +1240,21 @@
           <w:lang w:val="en-US"/>
         </w:rPr>
         <w:lastRenderedPageBreak/>
-        <w:t>structures used in programming, making them a good fit for applications written in object-oriented programming languages (e.g., db4o, ObjectDB).</w:t>
+        <w:t xml:space="preserve">structures used in programming, making them a good fit for applications written in object-oriented programming languages (e.g., db4o, </w:t>
+      </w:r>
+      <w:proofErr w:type="spellStart"/>
+      <w:r>
+        <w:rPr>
+          <w:lang w:val="en-US"/>
+        </w:rPr>
+        <w:t>ObjectDB</w:t>
+      </w:r>
+      <w:proofErr w:type="spellEnd"/>
+      <w:r>
+        <w:rPr>
+          <w:lang w:val="en-US"/>
+        </w:rPr>
+        <w:t>).</w:t>
       </w:r>
     </w:p>
     <w:p>
@@ -1949,7 +2019,21 @@
         <w:rPr>
           <w:lang w:val="en-US"/>
         </w:rPr>
-        <w:t xml:space="preserve"> Cardinality refers to the number of instances of one entity connected to one instance of another entity. Modality (or optionality) indicates the necessity of the relationship, showing whether or not an entity instance must participate in the relationship.</w:t>
+        <w:t xml:space="preserve"> Cardinality refers to the number of instances of one entity connected to one instance of another entity. Modality (or optionality) indicates the necessity of the relationship, showing </w:t>
+      </w:r>
+      <w:proofErr w:type="gramStart"/>
+      <w:r>
+        <w:rPr>
+          <w:lang w:val="en-US"/>
+        </w:rPr>
+        <w:t>whether or not</w:t>
+      </w:r>
+      <w:proofErr w:type="gramEnd"/>
+      <w:r>
+        <w:rPr>
+          <w:lang w:val="en-US"/>
+        </w:rPr>
+        <w:t xml:space="preserve"> an entity instance must participate in the relationship.</w:t>
       </w:r>
     </w:p>
     <w:p>
@@ -2759,7 +2843,21 @@
         <w:rPr>
           <w:lang w:val="en-US"/>
         </w:rPr>
-        <w:t>ACID compliance is a cornerstone of relational database systems, ensuring that transactions are processed reliably and that the database integrity is maintained, even in the face of system failures or attempts to concurrently access and modify the same data. This reliability is critical for applications requiring a high degree of data integrity and consistency.</w:t>
+        <w:t xml:space="preserve">ACID compliance is a cornerstone of relational database systems, ensuring that transactions are processed </w:t>
+      </w:r>
+      <w:proofErr w:type="gramStart"/>
+      <w:r>
+        <w:rPr>
+          <w:lang w:val="en-US"/>
+        </w:rPr>
+        <w:t>reliably</w:t>
+      </w:r>
+      <w:proofErr w:type="gramEnd"/>
+      <w:r>
+        <w:rPr>
+          <w:lang w:val="en-US"/>
+        </w:rPr>
+        <w:t xml:space="preserve"> and that the database integrity is maintained, even in the face of system failures or attempts to concurrently access and modify the same data. This reliability is critical for applications requiring a high degree of data integrity and consistency.</w:t>
       </w:r>
     </w:p>
     <w:p>
@@ -3013,7 +3111,21 @@
         <w:rPr>
           <w:lang w:val="en-US"/>
         </w:rPr>
-        <w:t>DECIMAL (or NUMERIC): Fixed-point numbers where the precision and scale can be specified. For example, DECIMAL(5,2) allows for a total of 5 digits, with 2 after the decimal point.</w:t>
+        <w:t xml:space="preserve">DECIMAL (or NUMERIC): Fixed-point numbers where the precision and scale can be specified. For example, </w:t>
+      </w:r>
+      <w:proofErr w:type="gramStart"/>
+      <w:r>
+        <w:rPr>
+          <w:lang w:val="en-US"/>
+        </w:rPr>
+        <w:t>DECIMAL(</w:t>
+      </w:r>
+      <w:proofErr w:type="gramEnd"/>
+      <w:r>
+        <w:rPr>
+          <w:lang w:val="en-US"/>
+        </w:rPr>
+        <w:t>5,2) allows for a total of 5 digits, with 2 after the decimal point.</w:t>
       </w:r>
     </w:p>
     <w:p>
@@ -3400,22 +3512,50 @@
         <w:rPr>
           <w:lang w:val="en-US"/>
         </w:rPr>
-        <w:t>BINARY(n): Similar to CHAR(n) but stores binary bytes.</w:t>
-      </w:r>
-    </w:p>
-    <w:p>
-      <w:pPr>
-        <w:spacing w:line="276" w:lineRule="auto"/>
-        <w:jc w:val="both"/>
-        <w:rPr>
-          <w:lang w:val="en-US"/>
-        </w:rPr>
-      </w:pPr>
-      <w:r>
-        <w:rPr>
-          <w:lang w:val="en-US"/>
-        </w:rPr>
-        <w:t>VARBINARY(n): Similar to VARCHAR(n) but for variable-length binary data.</w:t>
+        <w:t xml:space="preserve">BINARY(n): </w:t>
+      </w:r>
+      <w:proofErr w:type="gramStart"/>
+      <w:r>
+        <w:rPr>
+          <w:lang w:val="en-US"/>
+        </w:rPr>
+        <w:t>Similar to</w:t>
+      </w:r>
+      <w:proofErr w:type="gramEnd"/>
+      <w:r>
+        <w:rPr>
+          <w:lang w:val="en-US"/>
+        </w:rPr>
+        <w:t xml:space="preserve"> CHAR(n) but stores binary bytes.</w:t>
+      </w:r>
+    </w:p>
+    <w:p>
+      <w:pPr>
+        <w:spacing w:line="276" w:lineRule="auto"/>
+        <w:jc w:val="both"/>
+        <w:rPr>
+          <w:lang w:val="en-US"/>
+        </w:rPr>
+      </w:pPr>
+      <w:r>
+        <w:rPr>
+          <w:lang w:val="en-US"/>
+        </w:rPr>
+        <w:t xml:space="preserve">VARBINARY(n): </w:t>
+      </w:r>
+      <w:proofErr w:type="gramStart"/>
+      <w:r>
+        <w:rPr>
+          <w:lang w:val="en-US"/>
+        </w:rPr>
+        <w:t>Similar to</w:t>
+      </w:r>
+      <w:proofErr w:type="gramEnd"/>
+      <w:r>
+        <w:rPr>
+          <w:lang w:val="en-US"/>
+        </w:rPr>
+        <w:t xml:space="preserve"> VARCHAR(n) but for variable-length binary data.</w:t>
       </w:r>
     </w:p>
     <w:p>
@@ -3533,7 +3673,21 @@
         <w:rPr>
           <w:lang w:val="en-US"/>
         </w:rPr>
-        <w:t>SET: Similar to ENUM but can store multiple values from a predefined list.</w:t>
+        <w:t xml:space="preserve">SET: </w:t>
+      </w:r>
+      <w:proofErr w:type="gramStart"/>
+      <w:r>
+        <w:rPr>
+          <w:lang w:val="en-US"/>
+        </w:rPr>
+        <w:t>Similar to</w:t>
+      </w:r>
+      <w:proofErr w:type="gramEnd"/>
+      <w:r>
+        <w:rPr>
+          <w:lang w:val="en-US"/>
+        </w:rPr>
+        <w:t xml:space="preserve"> ENUM but can store multiple values from a predefined list.</w:t>
       </w:r>
     </w:p>
     <w:p>
@@ -3833,8 +3987,16 @@
         <w:rPr>
           <w:lang w:val="en-US"/>
         </w:rPr>
-        <w:t>Format: HH:MM:SS</w:t>
-      </w:r>
+        <w:t>Format: HH:</w:t>
+      </w:r>
+      <w:proofErr w:type="gramStart"/>
+      <w:r>
+        <w:rPr>
+          <w:lang w:val="en-US"/>
+        </w:rPr>
+        <w:t>MM:SS</w:t>
+      </w:r>
+      <w:proofErr w:type="gramEnd"/>
     </w:p>
     <w:p>
       <w:pPr>
@@ -3872,8 +4034,16 @@
         <w:rPr>
           <w:lang w:val="en-US"/>
         </w:rPr>
-        <w:t>Format: YYYY-MM-DD HH:MM:SS</w:t>
-      </w:r>
+        <w:t>Format: YYYY-MM-DD HH:</w:t>
+      </w:r>
+      <w:proofErr w:type="gramStart"/>
+      <w:r>
+        <w:rPr>
+          <w:lang w:val="en-US"/>
+        </w:rPr>
+        <w:t>MM:SS</w:t>
+      </w:r>
+      <w:proofErr w:type="gramEnd"/>
     </w:p>
     <w:p>
       <w:pPr>
@@ -3912,20 +4082,42 @@
         <w:rPr>
           <w:lang w:val="en-US"/>
         </w:rPr>
-        <w:t>Format: YYYY-MM-DD HH:MM:SS</w:t>
-      </w:r>
-    </w:p>
-    <w:p>
-      <w:pPr>
-        <w:rPr>
-          <w:lang w:val="en-US"/>
-        </w:rPr>
-      </w:pPr>
-      <w:r>
-        <w:rPr>
-          <w:lang w:val="en-US"/>
-        </w:rPr>
-        <w:t>Example: 2023-03-15 14:25:30 represents March 15, 2023, at 2:25 PM and 30 seconds. It’s similar to DATETIME, but TIMESTAMP values are converted from the current time zone to UTC for storage, and from UTC to the current time zone for retrieval.</w:t>
+        <w:t>Format: YYYY-MM-DD HH:</w:t>
+      </w:r>
+      <w:proofErr w:type="gramStart"/>
+      <w:r>
+        <w:rPr>
+          <w:lang w:val="en-US"/>
+        </w:rPr>
+        <w:t>MM:SS</w:t>
+      </w:r>
+      <w:proofErr w:type="gramEnd"/>
+    </w:p>
+    <w:p>
+      <w:pPr>
+        <w:rPr>
+          <w:lang w:val="en-US"/>
+        </w:rPr>
+      </w:pPr>
+      <w:r>
+        <w:rPr>
+          <w:lang w:val="en-US"/>
+        </w:rPr>
+        <w:t xml:space="preserve">Example: 2023-03-15 14:25:30 represents March 15, 2023, at 2:25 PM and 30 seconds. It’s </w:t>
+      </w:r>
+      <w:proofErr w:type="gramStart"/>
+      <w:r>
+        <w:rPr>
+          <w:lang w:val="en-US"/>
+        </w:rPr>
+        <w:t>similar to</w:t>
+      </w:r>
+      <w:proofErr w:type="gramEnd"/>
+      <w:r>
+        <w:rPr>
+          <w:lang w:val="en-US"/>
+        </w:rPr>
+        <w:t xml:space="preserve"> DATETIME, but TIMESTAMP values are converted from the current time zone to UTC for storage, and from UTC to the current time zone for retrieval.</w:t>
       </w:r>
     </w:p>
     <w:p>
@@ -3977,27 +4169,55 @@
         <w:rPr>
           <w:lang w:val="en-US"/>
         </w:rPr>
-        <w:t>MySQL also supports fractional seconds for TIME, DATETIME, and TIMESTAMP types, allowing for more precise time measurements. When fractional seconds are used, the format is extended with a period followed by the fractional part, like HH:MM:SS[.fraction]. For example, 2023-03-15 14:25:30.123456 would represent March 15, 2023, at 2:25 PM, 30 seconds, and 123456 microseconds.</w:t>
-      </w:r>
-    </w:p>
-    <w:p>
-      <w:pPr>
-        <w:rPr>
-          <w:lang w:val="en-US"/>
-        </w:rPr>
-      </w:pPr>
-    </w:p>
-    <w:p>
-      <w:pPr>
-        <w:rPr>
-          <w:lang w:val="en-US"/>
-        </w:rPr>
-      </w:pPr>
-      <w:r>
-        <w:rPr>
-          <w:lang w:val="en-US"/>
-        </w:rPr>
-        <w:t>When working with dates and times in MySQL, you can use various functions to format, extract, and manipulate these values. For instance, the DATE_FORMAT() function allows you to format date and time values into different formats according to your needs, while STR_TO_DATE() can convert string representations into date/time values.</w:t>
+        <w:t>MySQL also supports fractional seconds for TIME, DATETIME, and TIMESTAMP types, allowing for more precise time measurements. When fractional seconds are used, the format is extended with a period followed by the fractional part, like HH:</w:t>
+      </w:r>
+      <w:proofErr w:type="gramStart"/>
+      <w:r>
+        <w:rPr>
+          <w:lang w:val="en-US"/>
+        </w:rPr>
+        <w:t>MM:SS</w:t>
+      </w:r>
+      <w:proofErr w:type="gramEnd"/>
+      <w:r>
+        <w:rPr>
+          <w:lang w:val="en-US"/>
+        </w:rPr>
+        <w:t>[.fraction]. For example, 2023-03-15 14:25:30.123456 would represent March 15, 2023, at 2:25 PM, 30 seconds, and 123456 microseconds.</w:t>
+      </w:r>
+    </w:p>
+    <w:p>
+      <w:pPr>
+        <w:rPr>
+          <w:lang w:val="en-US"/>
+        </w:rPr>
+      </w:pPr>
+    </w:p>
+    <w:p>
+      <w:pPr>
+        <w:rPr>
+          <w:lang w:val="en-US"/>
+        </w:rPr>
+      </w:pPr>
+      <w:r>
+        <w:rPr>
+          <w:lang w:val="en-US"/>
+        </w:rPr>
+        <w:t>When working with dates and times in MySQL, you can use various functions to format, extract, and manipulate these values. For instance, the DATE_</w:t>
+      </w:r>
+      <w:proofErr w:type="gramStart"/>
+      <w:r>
+        <w:rPr>
+          <w:lang w:val="en-US"/>
+        </w:rPr>
+        <w:t>FORMAT(</w:t>
+      </w:r>
+      <w:proofErr w:type="gramEnd"/>
+      <w:r>
+        <w:rPr>
+          <w:lang w:val="en-US"/>
+        </w:rPr>
+        <w:t>) function allows you to format date and time values into different formats according to your needs, while STR_TO_DATE() can convert string representations into date/time values.</w:t>
       </w:r>
     </w:p>
     <w:p>
@@ -4128,6 +4348,41 @@
           </wp:inline>
         </w:drawing>
       </w:r>
+    </w:p>
+    <w:p>
+      <w:pPr>
+        <w:rPr>
+          <w:lang w:val="en-US"/>
+        </w:rPr>
+      </w:pPr>
+    </w:p>
+    <w:p>
+      <w:pPr>
+        <w:pStyle w:val="Ttulo1"/>
+        <w:rPr>
+          <w:lang w:val="en-US"/>
+        </w:rPr>
+      </w:pPr>
+      <w:r>
+        <w:rPr>
+          <w:lang w:val="en-US"/>
+        </w:rPr>
+        <w:t>SQL Joins</w:t>
+      </w:r>
+    </w:p>
+    <w:p>
+      <w:pPr>
+        <w:rPr>
+          <w:lang w:val="en-US"/>
+        </w:rPr>
+      </w:pPr>
+    </w:p>
+    <w:p>
+      <w:pPr>
+        <w:rPr>
+          <w:lang w:val="en-US"/>
+        </w:rPr>
+      </w:pPr>
     </w:p>
     <w:sectPr>
       <w:pgSz w:w="11906" w:h="16838"/>

</xml_diff>